<commit_message>
Resume and readme files updated
</commit_message>
<xml_diff>
--- a/Resume_Eng.docx
+++ b/Resume_Eng.docx
@@ -183,14 +183,7 @@
           <w:sz w:val="22"/>
           <w:szCs w:val="22"/>
         </w:rPr>
-        <w:t>resources for the achievement of organizational goal in the field of engineering.</w:t>
-      </w:r>
-      <w:r>
-        <w:rPr>
-          <w:sz w:val="22"/>
-          <w:szCs w:val="22"/>
-        </w:rPr>
-        <w:t xml:space="preserve"> </w:t>
+        <w:t xml:space="preserve">resources for the achievement of organizational goal in the field of engineering. </w:t>
       </w:r>
     </w:p>
     <w:p>
@@ -964,105 +957,28 @@
       <w:pPr>
         <w:rPr>
           <w:rFonts w:asciiTheme="minorHAnsi" w:hAnsiTheme="minorHAnsi"/>
+          <w:sz w:val="22"/>
+          <w:szCs w:val="22"/>
+        </w:rPr>
+      </w:pPr>
+    </w:p>
+    <w:p>
+      <w:pPr>
+        <w:rPr>
+          <w:rFonts w:asciiTheme="minorHAnsi" w:hAnsiTheme="minorHAnsi"/>
           <w:b/>
           <w:sz w:val="22"/>
           <w:szCs w:val="22"/>
         </w:rPr>
       </w:pPr>
-    </w:p>
-    <w:p>
-      <w:pPr>
+      <w:r>
         <w:rPr>
           <w:rFonts w:asciiTheme="minorHAnsi" w:hAnsiTheme="minorHAnsi"/>
           <w:b/>
           <w:sz w:val="22"/>
           <w:szCs w:val="22"/>
         </w:rPr>
-      </w:pPr>
-      <w:r>
-        <w:rPr>
-          <w:rFonts w:asciiTheme="minorHAnsi" w:hAnsiTheme="minorHAnsi"/>
-          <w:b/>
-          <w:sz w:val="22"/>
-          <w:szCs w:val="22"/>
-        </w:rPr>
         <w:t>PROFESSIONAL EXPERIENCE</w:t>
-      </w:r>
-    </w:p>
-    <w:p>
-      <w:pPr>
-        <w:rPr>
-          <w:rFonts w:asciiTheme="minorHAnsi" w:hAnsiTheme="minorHAnsi"/>
-          <w:b/>
-          <w:sz w:val="22"/>
-          <w:szCs w:val="22"/>
-        </w:rPr>
-      </w:pPr>
-    </w:p>
-    <w:p>
-      <w:pPr>
-        <w:rPr>
-          <w:rFonts w:asciiTheme="minorHAnsi" w:hAnsiTheme="minorHAnsi"/>
-          <w:b/>
-          <w:sz w:val="22"/>
-          <w:szCs w:val="22"/>
-        </w:rPr>
-      </w:pPr>
-      <w:r>
-        <w:rPr>
-          <w:rFonts w:asciiTheme="minorHAnsi" w:hAnsiTheme="minorHAnsi"/>
-          <w:b/>
-          <w:sz w:val="22"/>
-          <w:szCs w:val="22"/>
-        </w:rPr>
-        <w:t>Agilent Technologies, Cedar Creek, TX</w:t>
-      </w:r>
-    </w:p>
-    <w:p>
-      <w:pPr>
-        <w:rPr>
-          <w:rFonts w:asciiTheme="minorHAnsi" w:hAnsiTheme="minorHAnsi"/>
-          <w:b/>
-          <w:sz w:val="22"/>
-          <w:szCs w:val="22"/>
-        </w:rPr>
-      </w:pPr>
-      <w:r>
-        <w:rPr>
-          <w:rFonts w:asciiTheme="minorHAnsi" w:hAnsiTheme="minorHAnsi"/>
-          <w:b/>
-          <w:sz w:val="22"/>
-          <w:szCs w:val="22"/>
-        </w:rPr>
-        <w:t>11/2016</w:t>
-      </w:r>
-      <w:r>
-        <w:rPr>
-          <w:rFonts w:asciiTheme="minorHAnsi" w:hAnsiTheme="minorHAnsi"/>
-          <w:b/>
-          <w:sz w:val="22"/>
-          <w:szCs w:val="22"/>
-        </w:rPr>
-        <w:t>- Present</w:t>
-      </w:r>
-    </w:p>
-    <w:p>
-      <w:pPr>
-        <w:rPr>
-          <w:rFonts w:asciiTheme="minorHAnsi" w:hAnsiTheme="minorHAnsi"/>
-          <w:b/>
-          <w:sz w:val="22"/>
-          <w:szCs w:val="22"/>
-        </w:rPr>
-      </w:pPr>
-      <w:r>
-        <w:rPr>
-          <w:rFonts w:asciiTheme="minorHAnsi" w:hAnsiTheme="minorHAnsi"/>
-          <w:b/>
-          <w:sz w:val="22"/>
-          <w:szCs w:val="22"/>
-        </w:rPr>
-        <w:t>Manufacturing Associate Scientist- Genomics and Diagnostics</w:t>
       </w:r>
     </w:p>
     <w:p>
@@ -1091,26 +1007,101 @@
       <w:r>
         <w:rPr>
           <w:rFonts w:asciiTheme="minorHAnsi" w:hAnsiTheme="minorHAnsi"/>
-          <w:sz w:val="22"/>
-          <w:szCs w:val="22"/>
-        </w:rPr>
-        <w:t xml:space="preserve"> Formulate and manufacture bulk materials and components for the Sure</w:t>
-      </w:r>
-      <w:r>
-        <w:rPr>
-          <w:rFonts w:asciiTheme="minorHAnsi" w:hAnsiTheme="minorHAnsi"/>
-          <w:sz w:val="22"/>
-          <w:szCs w:val="22"/>
-        </w:rPr>
-        <w:t xml:space="preserve"> </w:t>
-      </w:r>
-      <w:r>
-        <w:rPr>
-          <w:rFonts w:asciiTheme="minorHAnsi" w:hAnsiTheme="minorHAnsi"/>
-          <w:sz w:val="22"/>
-          <w:szCs w:val="22"/>
-        </w:rPr>
-        <w:t>Select target enrichment and support kits as well perform the required testing of each reagent, primer, and buffer, using Bait captures, PCR, and sequence analysis.</w:t>
+          <w:b/>
+          <w:sz w:val="22"/>
+          <w:szCs w:val="22"/>
+        </w:rPr>
+        <w:t>Project 1: My Daily Dash</w:t>
+      </w:r>
+      <w:r>
+        <w:rPr>
+          <w:rFonts w:asciiTheme="minorHAnsi" w:hAnsiTheme="minorHAnsi"/>
+          <w:b/>
+          <w:sz w:val="22"/>
+          <w:szCs w:val="22"/>
+        </w:rPr>
+        <w:t>:</w:t>
+      </w:r>
+    </w:p>
+    <w:p>
+      <w:pPr>
+        <w:pStyle w:val="ListParagraph"/>
+        <w:rPr>
+          <w:rFonts w:asciiTheme="minorHAnsi" w:hAnsiTheme="minorHAnsi"/>
+          <w:sz w:val="22"/>
+          <w:szCs w:val="22"/>
+        </w:rPr>
+      </w:pPr>
+      <w:r>
+        <w:rPr>
+          <w:rFonts w:asciiTheme="minorHAnsi" w:hAnsiTheme="minorHAnsi"/>
+          <w:sz w:val="22"/>
+          <w:szCs w:val="22"/>
+        </w:rPr>
+        <w:br/>
+        <w:t>This was our first group project where were created an app for user's daily activities.</w:t>
+      </w:r>
+      <w:r>
+        <w:rPr>
+          <w:rFonts w:asciiTheme="minorHAnsi" w:hAnsiTheme="minorHAnsi"/>
+          <w:sz w:val="22"/>
+          <w:szCs w:val="22"/>
+        </w:rPr>
+        <w:br/>
+        <w:t>The purpose of this project was to give user an app for their routine management so that </w:t>
+      </w:r>
+      <w:r>
+        <w:rPr>
+          <w:rFonts w:asciiTheme="minorHAnsi" w:hAnsiTheme="minorHAnsi"/>
+          <w:sz w:val="22"/>
+          <w:szCs w:val="22"/>
+        </w:rPr>
+        <w:br/>
+        <w:t>they can accomplish their daily goal on time.</w:t>
+      </w:r>
+      <w:r>
+        <w:rPr>
+          <w:rFonts w:asciiTheme="minorHAnsi" w:hAnsiTheme="minorHAnsi"/>
+          <w:sz w:val="22"/>
+          <w:szCs w:val="22"/>
+        </w:rPr>
+        <w:br/>
+        <w:t>Another interesting fact about the project was to give user rewards points if they achieve their goal on time.</w:t>
+      </w:r>
+    </w:p>
+    <w:p>
+      <w:pPr>
+        <w:pStyle w:val="ListParagraph"/>
+        <w:rPr>
+          <w:rFonts w:asciiTheme="minorHAnsi" w:hAnsiTheme="minorHAnsi"/>
+          <w:sz w:val="22"/>
+          <w:szCs w:val="22"/>
+        </w:rPr>
+      </w:pPr>
+      <w:r>
+        <w:rPr>
+          <w:rFonts w:asciiTheme="minorHAnsi" w:hAnsiTheme="minorHAnsi"/>
+          <w:sz w:val="22"/>
+          <w:szCs w:val="22"/>
+        </w:rPr>
+        <w:t>We used firebase database and google authentication for user's data management. Managing data on firebase and providing log in information to user's identity were the most challenging parts of this project.</w:t>
+      </w:r>
+      <w:r>
+        <w:rPr>
+          <w:rFonts w:asciiTheme="minorHAnsi" w:hAnsiTheme="minorHAnsi"/>
+          <w:sz w:val="22"/>
+          <w:szCs w:val="22"/>
+        </w:rPr>
+        <w:br/>
+        <w:t>However, several hours of rigorous of work team members achieved these goals and we feel very proud of our teamwork.</w:t>
+      </w:r>
+      <w:r>
+        <w:rPr>
+          <w:rFonts w:asciiTheme="minorHAnsi" w:hAnsiTheme="minorHAnsi"/>
+          <w:sz w:val="22"/>
+          <w:szCs w:val="22"/>
+        </w:rPr>
+        <w:br/>
       </w:r>
     </w:p>
     <w:p>
@@ -1129,11 +1120,125 @@
       <w:r>
         <w:rPr>
           <w:rFonts w:asciiTheme="minorHAnsi" w:hAnsiTheme="minorHAnsi"/>
-          <w:sz w:val="22"/>
-          <w:szCs w:val="22"/>
-        </w:rPr>
-        <w:t xml:space="preserve"> Work with team to coordinate the manufacture and testing of samples as delivered to meet time frame set by management.</w:t>
-      </w:r>
+          <w:b/>
+          <w:sz w:val="22"/>
+          <w:szCs w:val="22"/>
+        </w:rPr>
+        <w:t>Train Scheduler:</w:t>
+      </w:r>
+      <w:r>
+        <w:rPr>
+          <w:rFonts w:asciiTheme="minorHAnsi" w:hAnsiTheme="minorHAnsi"/>
+          <w:sz w:val="22"/>
+          <w:szCs w:val="22"/>
+        </w:rPr>
+        <w:t xml:space="preserve"> </w:t>
+      </w:r>
+    </w:p>
+    <w:p>
+      <w:pPr>
+        <w:pStyle w:val="ListParagraph"/>
+        <w:rPr>
+          <w:rFonts w:asciiTheme="minorHAnsi" w:hAnsiTheme="minorHAnsi"/>
+          <w:sz w:val="22"/>
+          <w:szCs w:val="22"/>
+        </w:rPr>
+      </w:pPr>
+    </w:p>
+    <w:p>
+      <w:pPr>
+        <w:pStyle w:val="ListParagraph"/>
+        <w:rPr>
+          <w:rFonts w:asciiTheme="minorHAnsi" w:hAnsiTheme="minorHAnsi"/>
+          <w:sz w:val="22"/>
+          <w:szCs w:val="22"/>
+        </w:rPr>
+      </w:pPr>
+      <w:r>
+        <w:rPr>
+          <w:rFonts w:asciiTheme="minorHAnsi" w:hAnsiTheme="minorHAnsi"/>
+          <w:sz w:val="22"/>
+          <w:szCs w:val="22"/>
+        </w:rPr>
+        <w:t>This was another interesting project that I worked on to display the time schedule of any train system.</w:t>
+      </w:r>
+      <w:r>
+        <w:rPr>
+          <w:rFonts w:asciiTheme="minorHAnsi" w:hAnsiTheme="minorHAnsi"/>
+          <w:sz w:val="22"/>
+          <w:szCs w:val="22"/>
+        </w:rPr>
+        <w:br/>
+        <w:t>I utilized JavaScript, jQuery and Moment.js to achieve this goal.</w:t>
+      </w:r>
+      <w:r>
+        <w:rPr>
+          <w:rFonts w:asciiTheme="minorHAnsi" w:hAnsiTheme="minorHAnsi"/>
+          <w:sz w:val="22"/>
+          <w:szCs w:val="22"/>
+        </w:rPr>
+        <w:br/>
+        <w:t>Working with moment.js was another interesting fact that I learned during this project.</w:t>
+      </w:r>
+      <w:r>
+        <w:rPr>
+          <w:rFonts w:asciiTheme="minorHAnsi" w:hAnsiTheme="minorHAnsi"/>
+          <w:sz w:val="22"/>
+          <w:szCs w:val="22"/>
+        </w:rPr>
+        <w:br/>
+        <w:t xml:space="preserve">Most Challenging part of this project was to set up time updates of the train schedule which </w:t>
+      </w:r>
+      <w:proofErr w:type="spellStart"/>
+      <w:r>
+        <w:rPr>
+          <w:rFonts w:asciiTheme="minorHAnsi" w:hAnsiTheme="minorHAnsi"/>
+          <w:sz w:val="22"/>
+          <w:szCs w:val="22"/>
+        </w:rPr>
+        <w:t>i</w:t>
+      </w:r>
+      <w:proofErr w:type="spellEnd"/>
+      <w:r>
+        <w:rPr>
+          <w:rFonts w:asciiTheme="minorHAnsi" w:hAnsiTheme="minorHAnsi"/>
+          <w:sz w:val="22"/>
+          <w:szCs w:val="22"/>
+        </w:rPr>
+        <w:t xml:space="preserve"> achieved with moment.js.</w:t>
+      </w:r>
+    </w:p>
+    <w:p>
+      <w:pPr>
+        <w:pStyle w:val="ListParagraph"/>
+        <w:rPr>
+          <w:rFonts w:asciiTheme="minorHAnsi" w:hAnsiTheme="minorHAnsi"/>
+          <w:sz w:val="22"/>
+          <w:szCs w:val="22"/>
+        </w:rPr>
+      </w:pPr>
+    </w:p>
+    <w:p>
+      <w:pPr>
+        <w:pStyle w:val="ListParagraph"/>
+        <w:rPr>
+          <w:rFonts w:asciiTheme="minorHAnsi" w:hAnsiTheme="minorHAnsi"/>
+          <w:sz w:val="22"/>
+          <w:szCs w:val="22"/>
+        </w:rPr>
+      </w:pPr>
+    </w:p>
+    <w:p>
+      <w:pPr>
+        <w:pStyle w:val="ListParagraph"/>
+        <w:rPr>
+          <w:rFonts w:asciiTheme="minorHAnsi" w:hAnsiTheme="minorHAnsi"/>
+          <w:sz w:val="22"/>
+          <w:szCs w:val="22"/>
+        </w:rPr>
+      </w:pPr>
+      <w:bookmarkStart w:id="0" w:name="_GoBack"/>
+      <w:bookmarkEnd w:id="0"/>
     </w:p>
     <w:p>
       <w:pPr>
@@ -1151,11 +1256,245 @@
       <w:r>
         <w:rPr>
           <w:rFonts w:asciiTheme="minorHAnsi" w:hAnsiTheme="minorHAnsi"/>
-          <w:sz w:val="22"/>
-          <w:szCs w:val="22"/>
-        </w:rPr>
-        <w:t>Assist and leverage scientific knowledge in troubleshooting of technical problems that may arise.</w:t>
-      </w:r>
+          <w:b/>
+          <w:sz w:val="22"/>
+          <w:szCs w:val="22"/>
+        </w:rPr>
+        <w:t xml:space="preserve">Gif </w:t>
+      </w:r>
+      <w:proofErr w:type="spellStart"/>
+      <w:r>
+        <w:rPr>
+          <w:rFonts w:asciiTheme="minorHAnsi" w:hAnsiTheme="minorHAnsi"/>
+          <w:b/>
+          <w:sz w:val="22"/>
+          <w:szCs w:val="22"/>
+        </w:rPr>
+        <w:t>Tastic</w:t>
+      </w:r>
+      <w:proofErr w:type="spellEnd"/>
+      <w:r>
+        <w:rPr>
+          <w:rFonts w:asciiTheme="minorHAnsi" w:hAnsiTheme="minorHAnsi"/>
+          <w:b/>
+          <w:sz w:val="22"/>
+          <w:szCs w:val="22"/>
+        </w:rPr>
+        <w:t>:</w:t>
+      </w:r>
+      <w:r>
+        <w:rPr>
+          <w:rFonts w:asciiTheme="minorHAnsi" w:hAnsiTheme="minorHAnsi"/>
+          <w:sz w:val="22"/>
+          <w:szCs w:val="22"/>
+        </w:rPr>
+        <w:t xml:space="preserve"> </w:t>
+      </w:r>
+    </w:p>
+    <w:p>
+      <w:pPr>
+        <w:pStyle w:val="ListParagraph"/>
+        <w:rPr>
+          <w:rFonts w:asciiTheme="minorHAnsi" w:hAnsiTheme="minorHAnsi"/>
+          <w:sz w:val="22"/>
+          <w:szCs w:val="22"/>
+        </w:rPr>
+      </w:pPr>
+    </w:p>
+    <w:p>
+      <w:pPr>
+        <w:pStyle w:val="ListParagraph"/>
+        <w:rPr>
+          <w:rFonts w:asciiTheme="minorHAnsi" w:hAnsiTheme="minorHAnsi"/>
+          <w:sz w:val="22"/>
+          <w:szCs w:val="22"/>
+        </w:rPr>
+      </w:pPr>
+      <w:r>
+        <w:rPr>
+          <w:rFonts w:asciiTheme="minorHAnsi" w:hAnsiTheme="minorHAnsi"/>
+          <w:sz w:val="22"/>
+          <w:szCs w:val="22"/>
+        </w:rPr>
+        <w:t xml:space="preserve">This was my best project and </w:t>
+      </w:r>
+      <w:proofErr w:type="spellStart"/>
+      <w:r>
+        <w:rPr>
+          <w:rFonts w:asciiTheme="minorHAnsi" w:hAnsiTheme="minorHAnsi"/>
+          <w:sz w:val="22"/>
+          <w:szCs w:val="22"/>
+        </w:rPr>
+        <w:t>i</w:t>
+      </w:r>
+      <w:proofErr w:type="spellEnd"/>
+      <w:r>
+        <w:rPr>
+          <w:rFonts w:asciiTheme="minorHAnsi" w:hAnsiTheme="minorHAnsi"/>
+          <w:sz w:val="22"/>
+          <w:szCs w:val="22"/>
+        </w:rPr>
+        <w:t xml:space="preserve"> feel so proud that I achieved this goal.</w:t>
+      </w:r>
+      <w:r>
+        <w:rPr>
+          <w:rFonts w:asciiTheme="minorHAnsi" w:hAnsiTheme="minorHAnsi"/>
+          <w:sz w:val="22"/>
+          <w:szCs w:val="22"/>
+        </w:rPr>
+        <w:br/>
+        <w:t xml:space="preserve">Although, it was a bit challenging, </w:t>
+      </w:r>
+      <w:proofErr w:type="spellStart"/>
+      <w:r>
+        <w:rPr>
+          <w:rFonts w:asciiTheme="minorHAnsi" w:hAnsiTheme="minorHAnsi"/>
+          <w:sz w:val="22"/>
+          <w:szCs w:val="22"/>
+        </w:rPr>
+        <w:t>i</w:t>
+      </w:r>
+      <w:proofErr w:type="spellEnd"/>
+      <w:r>
+        <w:rPr>
+          <w:rFonts w:asciiTheme="minorHAnsi" w:hAnsiTheme="minorHAnsi"/>
+          <w:sz w:val="22"/>
+          <w:szCs w:val="22"/>
+        </w:rPr>
+        <w:t xml:space="preserve"> am happy to show that hard work let us accomplish our goal.</w:t>
+      </w:r>
+    </w:p>
+    <w:p>
+      <w:pPr>
+        <w:pStyle w:val="ListParagraph"/>
+        <w:rPr>
+          <w:rFonts w:asciiTheme="minorHAnsi" w:hAnsiTheme="minorHAnsi"/>
+          <w:sz w:val="22"/>
+          <w:szCs w:val="22"/>
+        </w:rPr>
+      </w:pPr>
+      <w:r>
+        <w:rPr>
+          <w:rFonts w:asciiTheme="minorHAnsi" w:hAnsiTheme="minorHAnsi"/>
+          <w:sz w:val="22"/>
+          <w:szCs w:val="22"/>
+        </w:rPr>
+        <w:t>I used giphy API and Ajax call to achieve this goal.</w:t>
+      </w:r>
+      <w:r>
+        <w:rPr>
+          <w:rFonts w:asciiTheme="minorHAnsi" w:hAnsiTheme="minorHAnsi"/>
+          <w:sz w:val="22"/>
+          <w:szCs w:val="22"/>
+        </w:rPr>
+        <w:br/>
+        <w:t>Getting the Json data and implementing it with my project with associated key were very difficult to achieve.</w:t>
+      </w:r>
+      <w:r>
+        <w:rPr>
+          <w:rFonts w:asciiTheme="minorHAnsi" w:hAnsiTheme="minorHAnsi"/>
+          <w:sz w:val="22"/>
+          <w:szCs w:val="22"/>
+        </w:rPr>
+        <w:br/>
+        <w:t>However, the knowledge that I gained during my course work at UT Austin coding Bootcamp help to attain those goal.</w:t>
+      </w:r>
+    </w:p>
+    <w:p>
+      <w:pPr>
+        <w:rPr>
+          <w:rFonts w:asciiTheme="minorHAnsi" w:hAnsiTheme="minorHAnsi"/>
+          <w:b/>
+          <w:sz w:val="22"/>
+          <w:szCs w:val="22"/>
+        </w:rPr>
+      </w:pPr>
+    </w:p>
+    <w:p>
+      <w:pPr>
+        <w:rPr>
+          <w:rFonts w:asciiTheme="minorHAnsi" w:hAnsiTheme="minorHAnsi"/>
+          <w:b/>
+          <w:sz w:val="22"/>
+          <w:szCs w:val="22"/>
+        </w:rPr>
+      </w:pPr>
+    </w:p>
+    <w:p>
+      <w:pPr>
+        <w:rPr>
+          <w:rFonts w:asciiTheme="minorHAnsi" w:hAnsiTheme="minorHAnsi"/>
+          <w:b/>
+          <w:sz w:val="22"/>
+          <w:szCs w:val="22"/>
+        </w:rPr>
+      </w:pPr>
+      <w:r>
+        <w:rPr>
+          <w:rFonts w:asciiTheme="minorHAnsi" w:hAnsiTheme="minorHAnsi"/>
+          <w:b/>
+          <w:sz w:val="22"/>
+          <w:szCs w:val="22"/>
+        </w:rPr>
+        <w:t>Agilent Technologies, Cedar Creek, TX</w:t>
+      </w:r>
+    </w:p>
+    <w:p>
+      <w:pPr>
+        <w:rPr>
+          <w:rFonts w:asciiTheme="minorHAnsi" w:hAnsiTheme="minorHAnsi"/>
+          <w:b/>
+          <w:sz w:val="22"/>
+          <w:szCs w:val="22"/>
+        </w:rPr>
+      </w:pPr>
+      <w:r>
+        <w:rPr>
+          <w:rFonts w:asciiTheme="minorHAnsi" w:hAnsiTheme="minorHAnsi"/>
+          <w:b/>
+          <w:sz w:val="22"/>
+          <w:szCs w:val="22"/>
+        </w:rPr>
+        <w:t>11/2016</w:t>
+      </w:r>
+      <w:r>
+        <w:rPr>
+          <w:rFonts w:asciiTheme="minorHAnsi" w:hAnsiTheme="minorHAnsi"/>
+          <w:b/>
+          <w:sz w:val="22"/>
+          <w:szCs w:val="22"/>
+        </w:rPr>
+        <w:t>- Present</w:t>
+      </w:r>
+    </w:p>
+    <w:p>
+      <w:pPr>
+        <w:rPr>
+          <w:rFonts w:asciiTheme="minorHAnsi" w:hAnsiTheme="minorHAnsi"/>
+          <w:b/>
+          <w:sz w:val="22"/>
+          <w:szCs w:val="22"/>
+        </w:rPr>
+      </w:pPr>
+      <w:r>
+        <w:rPr>
+          <w:rFonts w:asciiTheme="minorHAnsi" w:hAnsiTheme="minorHAnsi"/>
+          <w:b/>
+          <w:sz w:val="22"/>
+          <w:szCs w:val="22"/>
+        </w:rPr>
+        <w:t>Manufacturing Associate Scientist- Genomics and Diagnostics</w:t>
+      </w:r>
+    </w:p>
+    <w:p>
+      <w:pPr>
+        <w:rPr>
+          <w:rFonts w:asciiTheme="minorHAnsi" w:hAnsiTheme="minorHAnsi"/>
+          <w:b/>
+          <w:sz w:val="22"/>
+          <w:szCs w:val="22"/>
+        </w:rPr>
+      </w:pPr>
     </w:p>
     <w:p>
       <w:pPr>
@@ -1176,7 +1515,23 @@
           <w:sz w:val="22"/>
           <w:szCs w:val="22"/>
         </w:rPr>
-        <w:t>Help maintain stocks of raw materials required.</w:t>
+        <w:t xml:space="preserve"> Formulate and manufacture bulk materials and components for the Sure</w:t>
+      </w:r>
+      <w:r>
+        <w:rPr>
+          <w:rFonts w:asciiTheme="minorHAnsi" w:hAnsiTheme="minorHAnsi"/>
+          <w:sz w:val="22"/>
+          <w:szCs w:val="22"/>
+        </w:rPr>
+        <w:t xml:space="preserve"> </w:t>
+      </w:r>
+      <w:r>
+        <w:rPr>
+          <w:rFonts w:asciiTheme="minorHAnsi" w:hAnsiTheme="minorHAnsi"/>
+          <w:sz w:val="22"/>
+          <w:szCs w:val="22"/>
+        </w:rPr>
+        <w:t>Select target enrichment and support kits as well perform the required testing of each reagent, primer, and buffer, using Bait captures, PCR, and sequence analysis.</w:t>
       </w:r>
     </w:p>
     <w:p>
@@ -1198,7 +1553,7 @@
           <w:sz w:val="22"/>
           <w:szCs w:val="22"/>
         </w:rPr>
-        <w:t xml:space="preserve"> Answer technical questions about products.</w:t>
+        <w:t xml:space="preserve"> Work with team to coordinate the manufacture and testing of samples as delivered to meet time frame set by management.</w:t>
       </w:r>
     </w:p>
     <w:p>
@@ -1220,7 +1575,7 @@
           <w:sz w:val="22"/>
           <w:szCs w:val="22"/>
         </w:rPr>
-        <w:t xml:space="preserve"> Work with team to ensure lean manufacturing principles are implemented and sustained.</w:t>
+        <w:t>Assist and leverage scientific knowledge in troubleshooting of technical problems that may arise.</w:t>
       </w:r>
     </w:p>
     <w:p>
@@ -1242,7 +1597,7 @@
           <w:sz w:val="22"/>
           <w:szCs w:val="22"/>
         </w:rPr>
-        <w:t>Work with team to help validate new equipment or processes as needed.</w:t>
+        <w:t>Help maintain stocks of raw materials required.</w:t>
       </w:r>
     </w:p>
     <w:p>
@@ -1264,57 +1619,7 @@
           <w:sz w:val="22"/>
           <w:szCs w:val="22"/>
         </w:rPr>
-        <w:t> </w:t>
-      </w:r>
-      <w:r>
-        <w:rPr>
-          <w:rFonts w:asciiTheme="minorHAnsi" w:hAnsiTheme="minorHAnsi"/>
-          <w:sz w:val="22"/>
-          <w:szCs w:val="22"/>
-        </w:rPr>
-        <w:t xml:space="preserve">Perform </w:t>
-      </w:r>
-      <w:r>
-        <w:rPr>
-          <w:rFonts w:asciiTheme="minorHAnsi" w:hAnsiTheme="minorHAnsi"/>
-          <w:sz w:val="22"/>
-          <w:szCs w:val="22"/>
-        </w:rPr>
-        <w:t>standard laboratory techniques including PCR,</w:t>
-      </w:r>
-      <w:r>
-        <w:rPr>
-          <w:rFonts w:asciiTheme="minorHAnsi" w:hAnsiTheme="minorHAnsi"/>
-          <w:sz w:val="22"/>
-          <w:szCs w:val="22"/>
-        </w:rPr>
-        <w:t xml:space="preserve"> </w:t>
-      </w:r>
-      <w:r>
-        <w:rPr>
-          <w:rFonts w:asciiTheme="minorHAnsi" w:hAnsiTheme="minorHAnsi"/>
-          <w:sz w:val="22"/>
-          <w:szCs w:val="22"/>
-        </w:rPr>
-        <w:t>QPCR, processing samples for sequencing of DNA/RNA and analysis</w:t>
-      </w:r>
-      <w:bookmarkStart w:id="0" w:name="_GoBack"/>
-      <w:bookmarkEnd w:id="0"/>
-      <w:r>
-        <w:rPr>
-          <w:rFonts w:asciiTheme="minorHAnsi" w:hAnsiTheme="minorHAnsi"/>
-          <w:sz w:val="22"/>
-          <w:szCs w:val="22"/>
-        </w:rPr>
-        <w:t>, DNA/RNA quantification, next generation sequencing, in situ hybridization assays, array testing, bulk buffer production and testing, or a combination of these skill sets</w:t>
-      </w:r>
-      <w:r>
-        <w:rPr>
-          <w:rFonts w:asciiTheme="minorHAnsi" w:hAnsiTheme="minorHAnsi"/>
-          <w:sz w:val="22"/>
-          <w:szCs w:val="22"/>
-        </w:rPr>
-        <w:t>.</w:t>
+        <w:t xml:space="preserve"> Answer technical questions about products.</w:t>
       </w:r>
     </w:p>
     <w:p>
@@ -1336,118 +1641,8 @@
           <w:sz w:val="22"/>
           <w:szCs w:val="22"/>
         </w:rPr>
-        <w:t> </w:t>
-      </w:r>
-      <w:r>
-        <w:rPr>
-          <w:rFonts w:asciiTheme="minorHAnsi" w:hAnsiTheme="minorHAnsi"/>
-          <w:sz w:val="22"/>
-          <w:szCs w:val="22"/>
-        </w:rPr>
-        <w:t xml:space="preserve">Assist in </w:t>
-      </w:r>
-      <w:r>
-        <w:rPr>
-          <w:rFonts w:asciiTheme="minorHAnsi" w:hAnsiTheme="minorHAnsi"/>
-          <w:sz w:val="22"/>
-          <w:szCs w:val="22"/>
-        </w:rPr>
-        <w:t>writing, maintenance and reviewing of ISO compliant work instructions (WI) and standard operating procedures (SOP) and other duties as assigned</w:t>
-      </w:r>
-      <w:r>
-        <w:rPr>
-          <w:rFonts w:asciiTheme="minorHAnsi" w:hAnsiTheme="minorHAnsi"/>
-          <w:sz w:val="22"/>
-          <w:szCs w:val="22"/>
-        </w:rPr>
-        <w:t>.</w:t>
-      </w:r>
-    </w:p>
-    <w:p>
-      <w:pPr>
-        <w:rPr>
-          <w:rFonts w:asciiTheme="minorHAnsi" w:hAnsiTheme="minorHAnsi"/>
-          <w:b/>
-          <w:sz w:val="22"/>
-          <w:szCs w:val="22"/>
-        </w:rPr>
-      </w:pPr>
-    </w:p>
-    <w:p>
-      <w:pPr>
-        <w:rPr>
-          <w:rFonts w:asciiTheme="minorHAnsi" w:hAnsiTheme="minorHAnsi"/>
-          <w:b/>
-          <w:sz w:val="22"/>
-          <w:szCs w:val="22"/>
-        </w:rPr>
-      </w:pPr>
-      <w:r>
-        <w:rPr>
-          <w:rFonts w:asciiTheme="minorHAnsi" w:hAnsiTheme="minorHAnsi"/>
-          <w:b/>
-          <w:sz w:val="22"/>
-          <w:szCs w:val="22"/>
-        </w:rPr>
-        <w:t>Agilent Technologies, Cedar Creek, TX</w:t>
-      </w:r>
-    </w:p>
-    <w:p>
-      <w:pPr>
-        <w:rPr>
-          <w:rFonts w:asciiTheme="minorHAnsi" w:hAnsiTheme="minorHAnsi"/>
-          <w:b/>
-          <w:sz w:val="22"/>
-          <w:szCs w:val="22"/>
-        </w:rPr>
-      </w:pPr>
-      <w:r>
-        <w:rPr>
-          <w:rFonts w:asciiTheme="minorHAnsi" w:hAnsiTheme="minorHAnsi"/>
-          <w:b/>
-          <w:sz w:val="22"/>
-          <w:szCs w:val="22"/>
-        </w:rPr>
-        <w:t>06/2015- 11/2016</w:t>
-      </w:r>
-    </w:p>
-    <w:p>
-      <w:pPr>
-        <w:rPr>
-          <w:rFonts w:asciiTheme="minorHAnsi" w:hAnsiTheme="minorHAnsi"/>
-          <w:b/>
-          <w:sz w:val="22"/>
-          <w:szCs w:val="22"/>
-        </w:rPr>
-      </w:pPr>
-      <w:r>
-        <w:rPr>
-          <w:rFonts w:asciiTheme="minorHAnsi" w:hAnsiTheme="minorHAnsi"/>
-          <w:b/>
-          <w:sz w:val="22"/>
-          <w:szCs w:val="22"/>
-        </w:rPr>
-        <w:t>Manufacturing Associate Scientist</w:t>
-      </w:r>
-      <w:r>
-        <w:rPr>
-          <w:rFonts w:asciiTheme="minorHAnsi" w:hAnsiTheme="minorHAnsi"/>
-          <w:b/>
-          <w:sz w:val="22"/>
-          <w:szCs w:val="22"/>
-        </w:rPr>
-        <w:t>- sureFISH</w:t>
-      </w:r>
-    </w:p>
-    <w:p>
-      <w:pPr>
-        <w:rPr>
-          <w:rFonts w:asciiTheme="minorHAnsi" w:hAnsiTheme="minorHAnsi"/>
-          <w:b/>
-          <w:sz w:val="22"/>
-          <w:szCs w:val="22"/>
-        </w:rPr>
-      </w:pPr>
+        <w:t xml:space="preserve"> Work with team to ensure lean manufacturing principles are implemented and sustained.</w:t>
+      </w:r>
     </w:p>
     <w:p>
       <w:pPr>
@@ -1468,39 +1663,7 @@
           <w:sz w:val="22"/>
           <w:szCs w:val="22"/>
         </w:rPr>
-        <w:t>Co- ordinate</w:t>
-      </w:r>
-      <w:r>
-        <w:rPr>
-          <w:rFonts w:asciiTheme="minorHAnsi" w:hAnsiTheme="minorHAnsi"/>
-          <w:sz w:val="22"/>
-          <w:szCs w:val="22"/>
-        </w:rPr>
-        <w:t>s</w:t>
-      </w:r>
-      <w:r>
-        <w:rPr>
-          <w:rFonts w:asciiTheme="minorHAnsi" w:hAnsiTheme="minorHAnsi"/>
-          <w:sz w:val="22"/>
-          <w:szCs w:val="22"/>
-        </w:rPr>
-        <w:t xml:space="preserve"> with team to ensure the efficient production and quality control of life science product</w:t>
-      </w:r>
-      <w:r>
-        <w:rPr>
-          <w:rFonts w:asciiTheme="minorHAnsi" w:hAnsiTheme="minorHAnsi"/>
-          <w:sz w:val="22"/>
-          <w:szCs w:val="22"/>
-        </w:rPr>
-        <w:t>s</w:t>
-      </w:r>
-      <w:r>
-        <w:rPr>
-          <w:rFonts w:asciiTheme="minorHAnsi" w:hAnsiTheme="minorHAnsi"/>
-          <w:sz w:val="22"/>
-          <w:szCs w:val="22"/>
-        </w:rPr>
-        <w:t>.</w:t>
+        <w:t>Work with team to help validate new equipment or processes as needed.</w:t>
       </w:r>
     </w:p>
     <w:p>
@@ -1522,71 +1685,47 @@
           <w:sz w:val="22"/>
           <w:szCs w:val="22"/>
         </w:rPr>
-        <w:t>Work</w:t>
-      </w:r>
-      <w:r>
-        <w:rPr>
-          <w:rFonts w:asciiTheme="minorHAnsi" w:hAnsiTheme="minorHAnsi"/>
-          <w:sz w:val="22"/>
-          <w:szCs w:val="22"/>
-        </w:rPr>
-        <w:t>s</w:t>
-      </w:r>
-      <w:r>
-        <w:rPr>
-          <w:rFonts w:asciiTheme="minorHAnsi" w:hAnsiTheme="minorHAnsi"/>
-          <w:sz w:val="22"/>
-          <w:szCs w:val="22"/>
-        </w:rPr>
-        <w:t xml:space="preserve"> on products for </w:t>
-      </w:r>
-      <w:r>
-        <w:rPr>
-          <w:rFonts w:asciiTheme="minorHAnsi" w:hAnsiTheme="minorHAnsi"/>
-          <w:sz w:val="22"/>
-          <w:szCs w:val="22"/>
-        </w:rPr>
-        <w:t>client's sureFISH</w:t>
-      </w:r>
-      <w:r>
-        <w:rPr>
-          <w:rFonts w:asciiTheme="minorHAnsi" w:hAnsiTheme="minorHAnsi"/>
-          <w:sz w:val="22"/>
-          <w:szCs w:val="22"/>
-        </w:rPr>
-        <w:t xml:space="preserve"> Genomics line, including</w:t>
-      </w:r>
-      <w:r>
-        <w:rPr>
-          <w:rFonts w:asciiTheme="minorHAnsi" w:hAnsiTheme="minorHAnsi"/>
-          <w:sz w:val="22"/>
-          <w:szCs w:val="22"/>
-        </w:rPr>
-        <w:t xml:space="preserve"> custom and catalog products </w:t>
-      </w:r>
-      <w:r>
-        <w:rPr>
-          <w:rFonts w:asciiTheme="minorHAnsi" w:hAnsiTheme="minorHAnsi"/>
-          <w:sz w:val="22"/>
-          <w:szCs w:val="22"/>
-        </w:rPr>
-        <w:t>for targeted gene enrichment for next-gen</w:t>
-      </w:r>
-      <w:r>
-        <w:rPr>
-          <w:rFonts w:asciiTheme="minorHAnsi" w:hAnsiTheme="minorHAnsi"/>
-          <w:sz w:val="22"/>
-          <w:szCs w:val="22"/>
-        </w:rPr>
-        <w:t>e</w:t>
-      </w:r>
-      <w:r>
-        <w:rPr>
-          <w:rFonts w:asciiTheme="minorHAnsi" w:hAnsiTheme="minorHAnsi"/>
-          <w:sz w:val="22"/>
-          <w:szCs w:val="22"/>
-        </w:rPr>
-        <w:t xml:space="preserve"> sequencing.</w:t>
+        <w:t> </w:t>
+      </w:r>
+      <w:r>
+        <w:rPr>
+          <w:rFonts w:asciiTheme="minorHAnsi" w:hAnsiTheme="minorHAnsi"/>
+          <w:sz w:val="22"/>
+          <w:szCs w:val="22"/>
+        </w:rPr>
+        <w:t xml:space="preserve">Perform </w:t>
+      </w:r>
+      <w:r>
+        <w:rPr>
+          <w:rFonts w:asciiTheme="minorHAnsi" w:hAnsiTheme="minorHAnsi"/>
+          <w:sz w:val="22"/>
+          <w:szCs w:val="22"/>
+        </w:rPr>
+        <w:t>standard laboratory techniques including PCR,</w:t>
+      </w:r>
+      <w:r>
+        <w:rPr>
+          <w:rFonts w:asciiTheme="minorHAnsi" w:hAnsiTheme="minorHAnsi"/>
+          <w:sz w:val="22"/>
+          <w:szCs w:val="22"/>
+        </w:rPr>
+        <w:t xml:space="preserve"> </w:t>
+      </w:r>
+      <w:r>
+        <w:rPr>
+          <w:rFonts w:asciiTheme="minorHAnsi" w:hAnsiTheme="minorHAnsi"/>
+          <w:sz w:val="22"/>
+          <w:szCs w:val="22"/>
+        </w:rPr>
+        <w:t>QPCR, processing samples for sequencing of DNA/RNA and analysis, DNA/RNA quantification, next generation sequencing, in situ hybridization assays, array testing, bulk buffer production and testing, or a combination of these skill sets</w:t>
+      </w:r>
+      <w:r>
+        <w:rPr>
+          <w:rFonts w:asciiTheme="minorHAnsi" w:hAnsiTheme="minorHAnsi"/>
+          <w:sz w:val="22"/>
+          <w:szCs w:val="22"/>
+        </w:rPr>
+        <w:t>.</w:t>
       </w:r>
     </w:p>
     <w:p>
@@ -1608,40 +1747,118 @@
           <w:sz w:val="22"/>
           <w:szCs w:val="22"/>
         </w:rPr>
-        <w:t>Maintain</w:t>
-      </w:r>
-      <w:r>
-        <w:rPr>
-          <w:rFonts w:asciiTheme="minorHAnsi" w:hAnsiTheme="minorHAnsi"/>
-          <w:sz w:val="22"/>
-          <w:szCs w:val="22"/>
-        </w:rPr>
-        <w:t>s</w:t>
-      </w:r>
-      <w:r>
-        <w:rPr>
-          <w:rFonts w:asciiTheme="minorHAnsi" w:hAnsiTheme="minorHAnsi"/>
-          <w:sz w:val="22"/>
-          <w:szCs w:val="22"/>
-        </w:rPr>
-        <w:t xml:space="preserve"> Oligo Libraries and perform</w:t>
-      </w:r>
-      <w:r>
-        <w:rPr>
-          <w:rFonts w:asciiTheme="minorHAnsi" w:hAnsiTheme="minorHAnsi"/>
-          <w:sz w:val="22"/>
-          <w:szCs w:val="22"/>
-        </w:rPr>
-        <w:t>s</w:t>
-      </w:r>
-      <w:r>
-        <w:rPr>
-          <w:rFonts w:asciiTheme="minorHAnsi" w:hAnsiTheme="minorHAnsi"/>
-          <w:sz w:val="22"/>
-          <w:szCs w:val="22"/>
-        </w:rPr>
-        <w:t xml:space="preserve"> test to verify product quality.</w:t>
-      </w:r>
+        <w:t> </w:t>
+      </w:r>
+      <w:r>
+        <w:rPr>
+          <w:rFonts w:asciiTheme="minorHAnsi" w:hAnsiTheme="minorHAnsi"/>
+          <w:sz w:val="22"/>
+          <w:szCs w:val="22"/>
+        </w:rPr>
+        <w:t xml:space="preserve">Assist in </w:t>
+      </w:r>
+      <w:r>
+        <w:rPr>
+          <w:rFonts w:asciiTheme="minorHAnsi" w:hAnsiTheme="minorHAnsi"/>
+          <w:sz w:val="22"/>
+          <w:szCs w:val="22"/>
+        </w:rPr>
+        <w:t>writing, maintenance and reviewing of ISO compliant work instructions (WI) and standard operating procedures (SOP) and other duties as assigned</w:t>
+      </w:r>
+      <w:r>
+        <w:rPr>
+          <w:rFonts w:asciiTheme="minorHAnsi" w:hAnsiTheme="minorHAnsi"/>
+          <w:sz w:val="22"/>
+          <w:szCs w:val="22"/>
+        </w:rPr>
+        <w:t>.</w:t>
+      </w:r>
+    </w:p>
+    <w:p>
+      <w:pPr>
+        <w:rPr>
+          <w:rFonts w:asciiTheme="minorHAnsi" w:hAnsiTheme="minorHAnsi"/>
+          <w:b/>
+          <w:sz w:val="22"/>
+          <w:szCs w:val="22"/>
+        </w:rPr>
+      </w:pPr>
+    </w:p>
+    <w:p>
+      <w:pPr>
+        <w:rPr>
+          <w:rFonts w:asciiTheme="minorHAnsi" w:hAnsiTheme="minorHAnsi"/>
+          <w:b/>
+          <w:sz w:val="22"/>
+          <w:szCs w:val="22"/>
+        </w:rPr>
+      </w:pPr>
+      <w:r>
+        <w:rPr>
+          <w:rFonts w:asciiTheme="minorHAnsi" w:hAnsiTheme="minorHAnsi"/>
+          <w:b/>
+          <w:sz w:val="22"/>
+          <w:szCs w:val="22"/>
+        </w:rPr>
+        <w:t>Agilent Technologies, Cedar Creek, TX</w:t>
+      </w:r>
+    </w:p>
+    <w:p>
+      <w:pPr>
+        <w:rPr>
+          <w:rFonts w:asciiTheme="minorHAnsi" w:hAnsiTheme="minorHAnsi"/>
+          <w:b/>
+          <w:sz w:val="22"/>
+          <w:szCs w:val="22"/>
+        </w:rPr>
+      </w:pPr>
+      <w:r>
+        <w:rPr>
+          <w:rFonts w:asciiTheme="minorHAnsi" w:hAnsiTheme="minorHAnsi"/>
+          <w:b/>
+          <w:sz w:val="22"/>
+          <w:szCs w:val="22"/>
+        </w:rPr>
+        <w:t>06/2015- 11/2016</w:t>
+      </w:r>
+    </w:p>
+    <w:p>
+      <w:pPr>
+        <w:rPr>
+          <w:rFonts w:asciiTheme="minorHAnsi" w:hAnsiTheme="minorHAnsi"/>
+          <w:b/>
+          <w:sz w:val="22"/>
+          <w:szCs w:val="22"/>
+        </w:rPr>
+      </w:pPr>
+      <w:r>
+        <w:rPr>
+          <w:rFonts w:asciiTheme="minorHAnsi" w:hAnsiTheme="minorHAnsi"/>
+          <w:b/>
+          <w:sz w:val="22"/>
+          <w:szCs w:val="22"/>
+        </w:rPr>
+        <w:t>Manufacturing Associate Scientist</w:t>
+      </w:r>
+      <w:r>
+        <w:rPr>
+          <w:rFonts w:asciiTheme="minorHAnsi" w:hAnsiTheme="minorHAnsi"/>
+          <w:b/>
+          <w:sz w:val="22"/>
+          <w:szCs w:val="22"/>
+        </w:rPr>
+        <w:t>- sureFISH</w:t>
+      </w:r>
+    </w:p>
+    <w:p>
+      <w:pPr>
+        <w:rPr>
+          <w:rFonts w:asciiTheme="minorHAnsi" w:hAnsiTheme="minorHAnsi"/>
+          <w:b/>
+          <w:sz w:val="22"/>
+          <w:szCs w:val="22"/>
+        </w:rPr>
+      </w:pPr>
     </w:p>
     <w:p>
       <w:pPr>
@@ -1662,7 +1879,7 @@
           <w:sz w:val="22"/>
           <w:szCs w:val="22"/>
         </w:rPr>
-        <w:t>Reconstitute</w:t>
+        <w:t>Co- ordinate</w:t>
       </w:r>
       <w:r>
         <w:rPr>
@@ -1678,7 +1895,7 @@
           <w:sz w:val="22"/>
           <w:szCs w:val="22"/>
         </w:rPr>
-        <w:t>, blend</w:t>
+        <w:t xml:space="preserve"> with team to ensure the efficient production and quality control of life science product</w:t>
       </w:r>
       <w:r>
         <w:rPr>
@@ -1687,30 +1904,6 @@
           <w:szCs w:val="22"/>
         </w:rPr>
         <w:t>s</w:t>
-      </w:r>
-      <w:r>
-        <w:rPr>
-          <w:rFonts w:asciiTheme="minorHAnsi" w:hAnsiTheme="minorHAnsi"/>
-          <w:sz w:val="22"/>
-          <w:szCs w:val="22"/>
-        </w:rPr>
-        <w:t xml:space="preserve"> and aliquot</w:t>
-      </w:r>
-      <w:r>
-        <w:rPr>
-          <w:rFonts w:asciiTheme="minorHAnsi" w:hAnsiTheme="minorHAnsi"/>
-          <w:sz w:val="22"/>
-          <w:szCs w:val="22"/>
-        </w:rPr>
-        <w:t>s</w:t>
-      </w:r>
-      <w:r>
-        <w:rPr>
-          <w:rFonts w:asciiTheme="minorHAnsi" w:hAnsiTheme="minorHAnsi"/>
-          <w:sz w:val="22"/>
-          <w:szCs w:val="22"/>
-        </w:rPr>
-        <w:t xml:space="preserve"> Oligo Probes</w:t>
       </w:r>
       <w:r>
         <w:rPr>
@@ -1740,7 +1933,7 @@
           <w:sz w:val="22"/>
           <w:szCs w:val="22"/>
         </w:rPr>
-        <w:t>Utilize</w:t>
+        <w:t>Work</w:t>
       </w:r>
       <w:r>
         <w:rPr>
@@ -1756,71 +1949,55 @@
           <w:sz w:val="22"/>
           <w:szCs w:val="22"/>
         </w:rPr>
-        <w:t xml:space="preserve"> molecular biology </w:t>
-      </w:r>
-      <w:r>
-        <w:rPr>
-          <w:rFonts w:asciiTheme="minorHAnsi" w:hAnsiTheme="minorHAnsi"/>
-          <w:sz w:val="22"/>
-          <w:szCs w:val="22"/>
-        </w:rPr>
-        <w:t>laboratory</w:t>
-      </w:r>
-      <w:r>
-        <w:rPr>
-          <w:rFonts w:asciiTheme="minorHAnsi" w:hAnsiTheme="minorHAnsi"/>
-          <w:sz w:val="22"/>
-          <w:szCs w:val="22"/>
-        </w:rPr>
-        <w:t xml:space="preserve"> </w:t>
-      </w:r>
-      <w:r>
-        <w:rPr>
-          <w:rFonts w:asciiTheme="minorHAnsi" w:hAnsiTheme="minorHAnsi"/>
-          <w:sz w:val="22"/>
-          <w:szCs w:val="22"/>
-        </w:rPr>
-        <w:t>procedure</w:t>
-      </w:r>
-      <w:r>
-        <w:rPr>
-          <w:rFonts w:asciiTheme="minorHAnsi" w:hAnsiTheme="minorHAnsi"/>
-          <w:sz w:val="22"/>
-          <w:szCs w:val="22"/>
-        </w:rPr>
-        <w:t xml:space="preserve"> </w:t>
-      </w:r>
-      <w:r>
-        <w:rPr>
-          <w:rFonts w:asciiTheme="minorHAnsi" w:hAnsiTheme="minorHAnsi"/>
-          <w:sz w:val="22"/>
-          <w:szCs w:val="22"/>
-        </w:rPr>
-        <w:t>such as: PCR, qPCR, nucleic acid and protein isolat</w:t>
-      </w:r>
-      <w:r>
-        <w:rPr>
-          <w:rFonts w:asciiTheme="minorHAnsi" w:hAnsiTheme="minorHAnsi"/>
-          <w:sz w:val="22"/>
-          <w:szCs w:val="22"/>
-        </w:rPr>
-        <w:t>ion techniques</w:t>
-      </w:r>
-      <w:r>
-        <w:rPr>
-          <w:rFonts w:asciiTheme="minorHAnsi" w:hAnsiTheme="minorHAnsi"/>
-          <w:sz w:val="22"/>
-          <w:szCs w:val="22"/>
-        </w:rPr>
-        <w:t xml:space="preserve"> to </w:t>
-      </w:r>
-      <w:r>
-        <w:rPr>
-          <w:rFonts w:asciiTheme="minorHAnsi" w:hAnsiTheme="minorHAnsi"/>
-          <w:sz w:val="22"/>
-          <w:szCs w:val="22"/>
-        </w:rPr>
-        <w:t>isolate contents from various sources.</w:t>
+        <w:t xml:space="preserve"> on products for </w:t>
+      </w:r>
+      <w:r>
+        <w:rPr>
+          <w:rFonts w:asciiTheme="minorHAnsi" w:hAnsiTheme="minorHAnsi"/>
+          <w:sz w:val="22"/>
+          <w:szCs w:val="22"/>
+        </w:rPr>
+        <w:t>client's sureFISH</w:t>
+      </w:r>
+      <w:r>
+        <w:rPr>
+          <w:rFonts w:asciiTheme="minorHAnsi" w:hAnsiTheme="minorHAnsi"/>
+          <w:sz w:val="22"/>
+          <w:szCs w:val="22"/>
+        </w:rPr>
+        <w:t xml:space="preserve"> Genomics line, including</w:t>
+      </w:r>
+      <w:r>
+        <w:rPr>
+          <w:rFonts w:asciiTheme="minorHAnsi" w:hAnsiTheme="minorHAnsi"/>
+          <w:sz w:val="22"/>
+          <w:szCs w:val="22"/>
+        </w:rPr>
+        <w:t xml:space="preserve"> custom and catalog products </w:t>
+      </w:r>
+      <w:r>
+        <w:rPr>
+          <w:rFonts w:asciiTheme="minorHAnsi" w:hAnsiTheme="minorHAnsi"/>
+          <w:sz w:val="22"/>
+          <w:szCs w:val="22"/>
+        </w:rPr>
+        <w:t>for targeted gene enrichment for next-gen</w:t>
+      </w:r>
+      <w:r>
+        <w:rPr>
+          <w:rFonts w:asciiTheme="minorHAnsi" w:hAnsiTheme="minorHAnsi"/>
+          <w:sz w:val="22"/>
+          <w:szCs w:val="22"/>
+        </w:rPr>
+        <w:t>e</w:t>
+      </w:r>
+      <w:r>
+        <w:rPr>
+          <w:rFonts w:asciiTheme="minorHAnsi" w:hAnsiTheme="minorHAnsi"/>
+          <w:sz w:val="22"/>
+          <w:szCs w:val="22"/>
+        </w:rPr>
+        <w:t xml:space="preserve"> sequencing.</w:t>
       </w:r>
     </w:p>
     <w:p>
@@ -1842,7 +2019,7 @@
           <w:sz w:val="22"/>
           <w:szCs w:val="22"/>
         </w:rPr>
-        <w:t>Provide</w:t>
+        <w:t>Maintain</w:t>
       </w:r>
       <w:r>
         <w:rPr>
@@ -1858,15 +2035,23 @@
           <w:sz w:val="22"/>
           <w:szCs w:val="22"/>
         </w:rPr>
-        <w:t xml:space="preserve"> technical supports on PAGE, gel electrophoresis, ligation and tr</w:t>
-      </w:r>
-      <w:r>
-        <w:rPr>
-          <w:rFonts w:asciiTheme="minorHAnsi" w:hAnsiTheme="minorHAnsi"/>
-          <w:sz w:val="22"/>
-          <w:szCs w:val="22"/>
-        </w:rPr>
-        <w:t>ansformation of bacteria.</w:t>
+        <w:t xml:space="preserve"> Oligo Libraries and perform</w:t>
+      </w:r>
+      <w:r>
+        <w:rPr>
+          <w:rFonts w:asciiTheme="minorHAnsi" w:hAnsiTheme="minorHAnsi"/>
+          <w:sz w:val="22"/>
+          <w:szCs w:val="22"/>
+        </w:rPr>
+        <w:t>s</w:t>
+      </w:r>
+      <w:r>
+        <w:rPr>
+          <w:rFonts w:asciiTheme="minorHAnsi" w:hAnsiTheme="minorHAnsi"/>
+          <w:sz w:val="22"/>
+          <w:szCs w:val="22"/>
+        </w:rPr>
+        <w:t xml:space="preserve"> test to verify product quality.</w:t>
       </w:r>
     </w:p>
     <w:p>
@@ -1888,7 +2073,7 @@
           <w:sz w:val="22"/>
           <w:szCs w:val="22"/>
         </w:rPr>
-        <w:t>Perform</w:t>
+        <w:t>Reconstitute</w:t>
       </w:r>
       <w:r>
         <w:rPr>
@@ -1904,7 +2089,47 @@
           <w:sz w:val="22"/>
           <w:szCs w:val="22"/>
         </w:rPr>
-        <w:t xml:space="preserve"> sureFISH and FFPE testing following Work Instructions (WI)/EBR guidelines.</w:t>
+        <w:t>, blend</w:t>
+      </w:r>
+      <w:r>
+        <w:rPr>
+          <w:rFonts w:asciiTheme="minorHAnsi" w:hAnsiTheme="minorHAnsi"/>
+          <w:sz w:val="22"/>
+          <w:szCs w:val="22"/>
+        </w:rPr>
+        <w:t>s</w:t>
+      </w:r>
+      <w:r>
+        <w:rPr>
+          <w:rFonts w:asciiTheme="minorHAnsi" w:hAnsiTheme="minorHAnsi"/>
+          <w:sz w:val="22"/>
+          <w:szCs w:val="22"/>
+        </w:rPr>
+        <w:t xml:space="preserve"> and aliquot</w:t>
+      </w:r>
+      <w:r>
+        <w:rPr>
+          <w:rFonts w:asciiTheme="minorHAnsi" w:hAnsiTheme="minorHAnsi"/>
+          <w:sz w:val="22"/>
+          <w:szCs w:val="22"/>
+        </w:rPr>
+        <w:t>s</w:t>
+      </w:r>
+      <w:r>
+        <w:rPr>
+          <w:rFonts w:asciiTheme="minorHAnsi" w:hAnsiTheme="minorHAnsi"/>
+          <w:sz w:val="22"/>
+          <w:szCs w:val="22"/>
+        </w:rPr>
+        <w:t xml:space="preserve"> Oligo Probes</w:t>
+      </w:r>
+      <w:r>
+        <w:rPr>
+          <w:rFonts w:asciiTheme="minorHAnsi" w:hAnsiTheme="minorHAnsi"/>
+          <w:sz w:val="22"/>
+          <w:szCs w:val="22"/>
+        </w:rPr>
+        <w:t>.</w:t>
       </w:r>
     </w:p>
     <w:p>
@@ -1926,7 +2151,7 @@
           <w:sz w:val="22"/>
           <w:szCs w:val="22"/>
         </w:rPr>
-        <w:t>Image</w:t>
+        <w:t>Utilize</w:t>
       </w:r>
       <w:r>
         <w:rPr>
@@ -1942,23 +2167,71 @@
           <w:sz w:val="22"/>
           <w:szCs w:val="22"/>
         </w:rPr>
-        <w:t xml:space="preserve"> and analyze</w:t>
-      </w:r>
-      <w:r>
-        <w:rPr>
-          <w:rFonts w:asciiTheme="minorHAnsi" w:hAnsiTheme="minorHAnsi"/>
-          <w:sz w:val="22"/>
-          <w:szCs w:val="22"/>
-        </w:rPr>
-        <w:t>s</w:t>
-      </w:r>
-      <w:r>
-        <w:rPr>
-          <w:rFonts w:asciiTheme="minorHAnsi" w:hAnsiTheme="minorHAnsi"/>
-          <w:sz w:val="22"/>
-          <w:szCs w:val="22"/>
-        </w:rPr>
-        <w:t xml:space="preserve"> cell/tissue using fluorescent microscope and analysis software.</w:t>
+        <w:t xml:space="preserve"> molecular biology </w:t>
+      </w:r>
+      <w:r>
+        <w:rPr>
+          <w:rFonts w:asciiTheme="minorHAnsi" w:hAnsiTheme="minorHAnsi"/>
+          <w:sz w:val="22"/>
+          <w:szCs w:val="22"/>
+        </w:rPr>
+        <w:t>laboratory</w:t>
+      </w:r>
+      <w:r>
+        <w:rPr>
+          <w:rFonts w:asciiTheme="minorHAnsi" w:hAnsiTheme="minorHAnsi"/>
+          <w:sz w:val="22"/>
+          <w:szCs w:val="22"/>
+        </w:rPr>
+        <w:t xml:space="preserve"> </w:t>
+      </w:r>
+      <w:r>
+        <w:rPr>
+          <w:rFonts w:asciiTheme="minorHAnsi" w:hAnsiTheme="minorHAnsi"/>
+          <w:sz w:val="22"/>
+          <w:szCs w:val="22"/>
+        </w:rPr>
+        <w:t>procedure</w:t>
+      </w:r>
+      <w:r>
+        <w:rPr>
+          <w:rFonts w:asciiTheme="minorHAnsi" w:hAnsiTheme="minorHAnsi"/>
+          <w:sz w:val="22"/>
+          <w:szCs w:val="22"/>
+        </w:rPr>
+        <w:t xml:space="preserve"> </w:t>
+      </w:r>
+      <w:r>
+        <w:rPr>
+          <w:rFonts w:asciiTheme="minorHAnsi" w:hAnsiTheme="minorHAnsi"/>
+          <w:sz w:val="22"/>
+          <w:szCs w:val="22"/>
+        </w:rPr>
+        <w:t>such as: PCR, qPCR, nucleic acid and protein isolat</w:t>
+      </w:r>
+      <w:r>
+        <w:rPr>
+          <w:rFonts w:asciiTheme="minorHAnsi" w:hAnsiTheme="minorHAnsi"/>
+          <w:sz w:val="22"/>
+          <w:szCs w:val="22"/>
+        </w:rPr>
+        <w:t>ion techniques</w:t>
+      </w:r>
+      <w:r>
+        <w:rPr>
+          <w:rFonts w:asciiTheme="minorHAnsi" w:hAnsiTheme="minorHAnsi"/>
+          <w:sz w:val="22"/>
+          <w:szCs w:val="22"/>
+        </w:rPr>
+        <w:t xml:space="preserve"> to </w:t>
+      </w:r>
+      <w:r>
+        <w:rPr>
+          <w:rFonts w:asciiTheme="minorHAnsi" w:hAnsiTheme="minorHAnsi"/>
+          <w:sz w:val="22"/>
+          <w:szCs w:val="22"/>
+        </w:rPr>
+        <w:t>isolate contents from various sources.</w:t>
       </w:r>
     </w:p>
     <w:p>
@@ -1980,7 +2253,7 @@
           <w:sz w:val="22"/>
           <w:szCs w:val="22"/>
         </w:rPr>
-        <w:t>Package</w:t>
+        <w:t>Provide</w:t>
       </w:r>
       <w:r>
         <w:rPr>
@@ -1996,23 +2269,15 @@
           <w:sz w:val="22"/>
           <w:szCs w:val="22"/>
         </w:rPr>
-        <w:t xml:space="preserve"> final products and ship</w:t>
-      </w:r>
-      <w:r>
-        <w:rPr>
-          <w:rFonts w:asciiTheme="minorHAnsi" w:hAnsiTheme="minorHAnsi"/>
-          <w:sz w:val="22"/>
-          <w:szCs w:val="22"/>
-        </w:rPr>
-        <w:t>s</w:t>
-      </w:r>
-      <w:r>
-        <w:rPr>
-          <w:rFonts w:asciiTheme="minorHAnsi" w:hAnsiTheme="minorHAnsi"/>
-          <w:sz w:val="22"/>
-          <w:szCs w:val="22"/>
-        </w:rPr>
-        <w:t xml:space="preserve"> them for QC inspections.</w:t>
+        <w:t xml:space="preserve"> technical supports on PAGE, gel electrophoresis, ligation and tr</w:t>
+      </w:r>
+      <w:r>
+        <w:rPr>
+          <w:rFonts w:asciiTheme="minorHAnsi" w:hAnsiTheme="minorHAnsi"/>
+          <w:sz w:val="22"/>
+          <w:szCs w:val="22"/>
+        </w:rPr>
+        <w:t>ansformation of bacteria.</w:t>
       </w:r>
     </w:p>
     <w:p>
@@ -2034,7 +2299,7 @@
           <w:sz w:val="22"/>
           <w:szCs w:val="22"/>
         </w:rPr>
-        <w:t>Generate</w:t>
+        <w:t>Perform</w:t>
       </w:r>
       <w:r>
         <w:rPr>
@@ -2050,23 +2315,7 @@
           <w:sz w:val="22"/>
           <w:szCs w:val="22"/>
         </w:rPr>
-        <w:t xml:space="preserve"> MES/Hyperion, DTR, MMT, TVA, SAP and CO</w:t>
-      </w:r>
-      <w:r>
-        <w:rPr>
-          <w:rFonts w:asciiTheme="minorHAnsi" w:hAnsiTheme="minorHAnsi"/>
-          <w:sz w:val="22"/>
-          <w:szCs w:val="22"/>
-        </w:rPr>
-        <w:t>OISPI reports</w:t>
-      </w:r>
-      <w:r>
-        <w:rPr>
-          <w:rFonts w:asciiTheme="minorHAnsi" w:hAnsiTheme="minorHAnsi"/>
-          <w:sz w:val="22"/>
-          <w:szCs w:val="22"/>
-        </w:rPr>
-        <w:t>.</w:t>
+        <w:t xml:space="preserve"> sureFISH and FFPE testing following Work Instructions (WI)/EBR guidelines.</w:t>
       </w:r>
     </w:p>
     <w:p>
@@ -2088,7 +2337,7 @@
           <w:sz w:val="22"/>
           <w:szCs w:val="22"/>
         </w:rPr>
-        <w:t>Record</w:t>
+        <w:t>Image</w:t>
       </w:r>
       <w:r>
         <w:rPr>
@@ -2104,31 +2353,23 @@
           <w:sz w:val="22"/>
           <w:szCs w:val="22"/>
         </w:rPr>
-        <w:t xml:space="preserve"> experimental data in a laboratory notebook, prepared summary reports</w:t>
-      </w:r>
-      <w:r>
-        <w:rPr>
-          <w:rFonts w:asciiTheme="minorHAnsi" w:hAnsiTheme="minorHAnsi"/>
-          <w:sz w:val="22"/>
-          <w:szCs w:val="22"/>
-        </w:rPr>
-        <w:t xml:space="preserve"> of the experiment and submit</w:t>
-      </w:r>
-      <w:r>
-        <w:rPr>
-          <w:rFonts w:asciiTheme="minorHAnsi" w:hAnsiTheme="minorHAnsi"/>
-          <w:sz w:val="22"/>
-          <w:szCs w:val="22"/>
-        </w:rPr>
-        <w:t xml:space="preserve"> to the manager</w:t>
-      </w:r>
-      <w:r>
-        <w:rPr>
-          <w:rFonts w:asciiTheme="minorHAnsi" w:hAnsiTheme="minorHAnsi"/>
-          <w:sz w:val="22"/>
-          <w:szCs w:val="22"/>
-        </w:rPr>
-        <w:t>.</w:t>
+        <w:t xml:space="preserve"> and analyze</w:t>
+      </w:r>
+      <w:r>
+        <w:rPr>
+          <w:rFonts w:asciiTheme="minorHAnsi" w:hAnsiTheme="minorHAnsi"/>
+          <w:sz w:val="22"/>
+          <w:szCs w:val="22"/>
+        </w:rPr>
+        <w:t>s</w:t>
+      </w:r>
+      <w:r>
+        <w:rPr>
+          <w:rFonts w:asciiTheme="minorHAnsi" w:hAnsiTheme="minorHAnsi"/>
+          <w:sz w:val="22"/>
+          <w:szCs w:val="22"/>
+        </w:rPr>
+        <w:t xml:space="preserve"> cell/tissue using fluorescent microscope and analysis software.</w:t>
       </w:r>
     </w:p>
     <w:p>
@@ -2150,7 +2391,7 @@
           <w:sz w:val="22"/>
           <w:szCs w:val="22"/>
         </w:rPr>
-        <w:t>Contribute</w:t>
+        <w:t>Package</w:t>
       </w:r>
       <w:r>
         <w:rPr>
@@ -2166,23 +2407,23 @@
           <w:sz w:val="22"/>
           <w:szCs w:val="22"/>
         </w:rPr>
-        <w:t xml:space="preserve"> to new pro</w:t>
-      </w:r>
-      <w:r>
-        <w:rPr>
-          <w:rFonts w:asciiTheme="minorHAnsi" w:hAnsiTheme="minorHAnsi"/>
-          <w:sz w:val="22"/>
-          <w:szCs w:val="22"/>
-        </w:rPr>
-        <w:t>duct development and manufacturing</w:t>
-      </w:r>
-      <w:r>
-        <w:rPr>
-          <w:rFonts w:asciiTheme="minorHAnsi" w:hAnsiTheme="minorHAnsi"/>
-          <w:sz w:val="22"/>
-          <w:szCs w:val="22"/>
-        </w:rPr>
-        <w:t>.</w:t>
+        <w:t xml:space="preserve"> final products and ship</w:t>
+      </w:r>
+      <w:r>
+        <w:rPr>
+          <w:rFonts w:asciiTheme="minorHAnsi" w:hAnsiTheme="minorHAnsi"/>
+          <w:sz w:val="22"/>
+          <w:szCs w:val="22"/>
+        </w:rPr>
+        <w:t>s</w:t>
+      </w:r>
+      <w:r>
+        <w:rPr>
+          <w:rFonts w:asciiTheme="minorHAnsi" w:hAnsiTheme="minorHAnsi"/>
+          <w:sz w:val="22"/>
+          <w:szCs w:val="22"/>
+        </w:rPr>
+        <w:t xml:space="preserve"> them for QC inspections.</w:t>
       </w:r>
     </w:p>
     <w:p>
@@ -2204,7 +2445,7 @@
           <w:sz w:val="22"/>
           <w:szCs w:val="22"/>
         </w:rPr>
-        <w:t xml:space="preserve"> Follow</w:t>
+        <w:t>Generate</w:t>
       </w:r>
       <w:r>
         <w:rPr>
@@ -2220,23 +2461,23 @@
           <w:sz w:val="22"/>
           <w:szCs w:val="22"/>
         </w:rPr>
-        <w:t xml:space="preserve"> ISO compliant work instructions (WI) and assist</w:t>
-      </w:r>
-      <w:r>
-        <w:rPr>
-          <w:rFonts w:asciiTheme="minorHAnsi" w:hAnsiTheme="minorHAnsi"/>
-          <w:sz w:val="22"/>
-          <w:szCs w:val="22"/>
-        </w:rPr>
-        <w:t>ed</w:t>
-      </w:r>
-      <w:r>
-        <w:rPr>
-          <w:rFonts w:asciiTheme="minorHAnsi" w:hAnsiTheme="minorHAnsi"/>
-          <w:sz w:val="22"/>
-          <w:szCs w:val="22"/>
-        </w:rPr>
-        <w:t xml:space="preserve"> in writing, maintenance and reviewing of (WI) as needed.</w:t>
+        <w:t xml:space="preserve"> MES/Hyperion, DTR, MMT, TVA, SAP and CO</w:t>
+      </w:r>
+      <w:r>
+        <w:rPr>
+          <w:rFonts w:asciiTheme="minorHAnsi" w:hAnsiTheme="minorHAnsi"/>
+          <w:sz w:val="22"/>
+          <w:szCs w:val="22"/>
+        </w:rPr>
+        <w:t>OISPI reports</w:t>
+      </w:r>
+      <w:r>
+        <w:rPr>
+          <w:rFonts w:asciiTheme="minorHAnsi" w:hAnsiTheme="minorHAnsi"/>
+          <w:sz w:val="22"/>
+          <w:szCs w:val="22"/>
+        </w:rPr>
+        <w:t>.</w:t>
       </w:r>
     </w:p>
     <w:p>
@@ -2258,6 +2499,177 @@
           <w:sz w:val="22"/>
           <w:szCs w:val="22"/>
         </w:rPr>
+        <w:t>Record</w:t>
+      </w:r>
+      <w:r>
+        <w:rPr>
+          <w:rFonts w:asciiTheme="minorHAnsi" w:hAnsiTheme="minorHAnsi"/>
+          <w:sz w:val="22"/>
+          <w:szCs w:val="22"/>
+        </w:rPr>
+        <w:t>s</w:t>
+      </w:r>
+      <w:r>
+        <w:rPr>
+          <w:rFonts w:asciiTheme="minorHAnsi" w:hAnsiTheme="minorHAnsi"/>
+          <w:sz w:val="22"/>
+          <w:szCs w:val="22"/>
+        </w:rPr>
+        <w:t xml:space="preserve"> experimental data in a laboratory notebook, prepared summary reports</w:t>
+      </w:r>
+      <w:r>
+        <w:rPr>
+          <w:rFonts w:asciiTheme="minorHAnsi" w:hAnsiTheme="minorHAnsi"/>
+          <w:sz w:val="22"/>
+          <w:szCs w:val="22"/>
+        </w:rPr>
+        <w:t xml:space="preserve"> of the experiment and submit</w:t>
+      </w:r>
+      <w:r>
+        <w:rPr>
+          <w:rFonts w:asciiTheme="minorHAnsi" w:hAnsiTheme="minorHAnsi"/>
+          <w:sz w:val="22"/>
+          <w:szCs w:val="22"/>
+        </w:rPr>
+        <w:t xml:space="preserve"> to the manager</w:t>
+      </w:r>
+      <w:r>
+        <w:rPr>
+          <w:rFonts w:asciiTheme="minorHAnsi" w:hAnsiTheme="minorHAnsi"/>
+          <w:sz w:val="22"/>
+          <w:szCs w:val="22"/>
+        </w:rPr>
+        <w:t>.</w:t>
+      </w:r>
+    </w:p>
+    <w:p>
+      <w:pPr>
+        <w:pStyle w:val="ListParagraph"/>
+        <w:numPr>
+          <w:ilvl w:val="0"/>
+          <w:numId w:val="29"/>
+        </w:numPr>
+        <w:rPr>
+          <w:rFonts w:asciiTheme="minorHAnsi" w:hAnsiTheme="minorHAnsi"/>
+          <w:sz w:val="22"/>
+          <w:szCs w:val="22"/>
+        </w:rPr>
+      </w:pPr>
+      <w:r>
+        <w:rPr>
+          <w:rFonts w:asciiTheme="minorHAnsi" w:hAnsiTheme="minorHAnsi"/>
+          <w:sz w:val="22"/>
+          <w:szCs w:val="22"/>
+        </w:rPr>
+        <w:t>Contribute</w:t>
+      </w:r>
+      <w:r>
+        <w:rPr>
+          <w:rFonts w:asciiTheme="minorHAnsi" w:hAnsiTheme="minorHAnsi"/>
+          <w:sz w:val="22"/>
+          <w:szCs w:val="22"/>
+        </w:rPr>
+        <w:t>s</w:t>
+      </w:r>
+      <w:r>
+        <w:rPr>
+          <w:rFonts w:asciiTheme="minorHAnsi" w:hAnsiTheme="minorHAnsi"/>
+          <w:sz w:val="22"/>
+          <w:szCs w:val="22"/>
+        </w:rPr>
+        <w:t xml:space="preserve"> to new pro</w:t>
+      </w:r>
+      <w:r>
+        <w:rPr>
+          <w:rFonts w:asciiTheme="minorHAnsi" w:hAnsiTheme="minorHAnsi"/>
+          <w:sz w:val="22"/>
+          <w:szCs w:val="22"/>
+        </w:rPr>
+        <w:t>duct development and manufacturing</w:t>
+      </w:r>
+      <w:r>
+        <w:rPr>
+          <w:rFonts w:asciiTheme="minorHAnsi" w:hAnsiTheme="minorHAnsi"/>
+          <w:sz w:val="22"/>
+          <w:szCs w:val="22"/>
+        </w:rPr>
+        <w:t>.</w:t>
+      </w:r>
+    </w:p>
+    <w:p>
+      <w:pPr>
+        <w:pStyle w:val="ListParagraph"/>
+        <w:numPr>
+          <w:ilvl w:val="0"/>
+          <w:numId w:val="29"/>
+        </w:numPr>
+        <w:rPr>
+          <w:rFonts w:asciiTheme="minorHAnsi" w:hAnsiTheme="minorHAnsi"/>
+          <w:sz w:val="22"/>
+          <w:szCs w:val="22"/>
+        </w:rPr>
+      </w:pPr>
+      <w:r>
+        <w:rPr>
+          <w:rFonts w:asciiTheme="minorHAnsi" w:hAnsiTheme="minorHAnsi"/>
+          <w:sz w:val="22"/>
+          <w:szCs w:val="22"/>
+        </w:rPr>
+        <w:t xml:space="preserve"> Follow</w:t>
+      </w:r>
+      <w:r>
+        <w:rPr>
+          <w:rFonts w:asciiTheme="minorHAnsi" w:hAnsiTheme="minorHAnsi"/>
+          <w:sz w:val="22"/>
+          <w:szCs w:val="22"/>
+        </w:rPr>
+        <w:t>s</w:t>
+      </w:r>
+      <w:r>
+        <w:rPr>
+          <w:rFonts w:asciiTheme="minorHAnsi" w:hAnsiTheme="minorHAnsi"/>
+          <w:sz w:val="22"/>
+          <w:szCs w:val="22"/>
+        </w:rPr>
+        <w:t xml:space="preserve"> ISO compliant work instructions (WI) and assist</w:t>
+      </w:r>
+      <w:r>
+        <w:rPr>
+          <w:rFonts w:asciiTheme="minorHAnsi" w:hAnsiTheme="minorHAnsi"/>
+          <w:sz w:val="22"/>
+          <w:szCs w:val="22"/>
+        </w:rPr>
+        <w:t>ed</w:t>
+      </w:r>
+      <w:r>
+        <w:rPr>
+          <w:rFonts w:asciiTheme="minorHAnsi" w:hAnsiTheme="minorHAnsi"/>
+          <w:sz w:val="22"/>
+          <w:szCs w:val="22"/>
+        </w:rPr>
+        <w:t xml:space="preserve"> in writing, maintenance and reviewing of (WI) as needed.</w:t>
+      </w:r>
+    </w:p>
+    <w:p>
+      <w:pPr>
+        <w:pStyle w:val="ListParagraph"/>
+        <w:numPr>
+          <w:ilvl w:val="0"/>
+          <w:numId w:val="29"/>
+        </w:numPr>
+        <w:rPr>
+          <w:rFonts w:asciiTheme="minorHAnsi" w:hAnsiTheme="minorHAnsi"/>
+          <w:sz w:val="22"/>
+          <w:szCs w:val="22"/>
+        </w:rPr>
+      </w:pPr>
+      <w:r>
+        <w:rPr>
+          <w:rFonts w:asciiTheme="minorHAnsi" w:hAnsiTheme="minorHAnsi"/>
+          <w:sz w:val="22"/>
+          <w:szCs w:val="22"/>
+        </w:rPr>
+        <w:lastRenderedPageBreak/>
         <w:t>Update</w:t>
       </w:r>
       <w:r>
@@ -5736,6 +6148,119 @@
     </w:lvl>
   </w:abstractNum>
   <w:abstractNum w:abstractNumId="18" w15:restartNumberingAfterBreak="0">
+    <w:nsid w:val="369A7655"/>
+    <w:multiLevelType w:val="multilevel"/>
+    <w:tmpl w:val="CA7A53A4"/>
+    <w:lvl w:ilvl="0">
+      <w:start w:val="2"/>
+      <w:numFmt w:val="decimal"/>
+      <w:lvlText w:val="%1."/>
+      <w:lvlJc w:val="left"/>
+      <w:pPr>
+        <w:tabs>
+          <w:tab w:val="num" w:pos="720"/>
+        </w:tabs>
+        <w:ind w:left="720" w:hanging="360"/>
+      </w:pPr>
+    </w:lvl>
+    <w:lvl w:ilvl="1" w:tentative="1">
+      <w:start w:val="1"/>
+      <w:numFmt w:val="decimal"/>
+      <w:lvlText w:val="%2."/>
+      <w:lvlJc w:val="left"/>
+      <w:pPr>
+        <w:tabs>
+          <w:tab w:val="num" w:pos="1440"/>
+        </w:tabs>
+        <w:ind w:left="1440" w:hanging="360"/>
+      </w:pPr>
+    </w:lvl>
+    <w:lvl w:ilvl="2" w:tentative="1">
+      <w:start w:val="1"/>
+      <w:numFmt w:val="decimal"/>
+      <w:lvlText w:val="%3."/>
+      <w:lvlJc w:val="left"/>
+      <w:pPr>
+        <w:tabs>
+          <w:tab w:val="num" w:pos="2160"/>
+        </w:tabs>
+        <w:ind w:left="2160" w:hanging="360"/>
+      </w:pPr>
+    </w:lvl>
+    <w:lvl w:ilvl="3" w:tentative="1">
+      <w:start w:val="1"/>
+      <w:numFmt w:val="decimal"/>
+      <w:lvlText w:val="%4."/>
+      <w:lvlJc w:val="left"/>
+      <w:pPr>
+        <w:tabs>
+          <w:tab w:val="num" w:pos="2880"/>
+        </w:tabs>
+        <w:ind w:left="2880" w:hanging="360"/>
+      </w:pPr>
+    </w:lvl>
+    <w:lvl w:ilvl="4" w:tentative="1">
+      <w:start w:val="1"/>
+      <w:numFmt w:val="decimal"/>
+      <w:lvlText w:val="%5."/>
+      <w:lvlJc w:val="left"/>
+      <w:pPr>
+        <w:tabs>
+          <w:tab w:val="num" w:pos="3600"/>
+        </w:tabs>
+        <w:ind w:left="3600" w:hanging="360"/>
+      </w:pPr>
+    </w:lvl>
+    <w:lvl w:ilvl="5" w:tentative="1">
+      <w:start w:val="1"/>
+      <w:numFmt w:val="decimal"/>
+      <w:lvlText w:val="%6."/>
+      <w:lvlJc w:val="left"/>
+      <w:pPr>
+        <w:tabs>
+          <w:tab w:val="num" w:pos="4320"/>
+        </w:tabs>
+        <w:ind w:left="4320" w:hanging="360"/>
+      </w:pPr>
+    </w:lvl>
+    <w:lvl w:ilvl="6" w:tentative="1">
+      <w:start w:val="1"/>
+      <w:numFmt w:val="decimal"/>
+      <w:lvlText w:val="%7."/>
+      <w:lvlJc w:val="left"/>
+      <w:pPr>
+        <w:tabs>
+          <w:tab w:val="num" w:pos="5040"/>
+        </w:tabs>
+        <w:ind w:left="5040" w:hanging="360"/>
+      </w:pPr>
+    </w:lvl>
+    <w:lvl w:ilvl="7" w:tentative="1">
+      <w:start w:val="1"/>
+      <w:numFmt w:val="decimal"/>
+      <w:lvlText w:val="%8."/>
+      <w:lvlJc w:val="left"/>
+      <w:pPr>
+        <w:tabs>
+          <w:tab w:val="num" w:pos="5760"/>
+        </w:tabs>
+        <w:ind w:left="5760" w:hanging="360"/>
+      </w:pPr>
+    </w:lvl>
+    <w:lvl w:ilvl="8" w:tentative="1">
+      <w:start w:val="1"/>
+      <w:numFmt w:val="decimal"/>
+      <w:lvlText w:val="%9."/>
+      <w:lvlJc w:val="left"/>
+      <w:pPr>
+        <w:tabs>
+          <w:tab w:val="num" w:pos="6480"/>
+        </w:tabs>
+        <w:ind w:left="6480" w:hanging="360"/>
+      </w:pPr>
+    </w:lvl>
+  </w:abstractNum>
+  <w:abstractNum w:abstractNumId="19" w15:restartNumberingAfterBreak="0">
     <w:nsid w:val="3CD45274"/>
     <w:multiLevelType w:val="hybridMultilevel"/>
     <w:tmpl w:val="28828CF8"/>
@@ -5877,7 +6402,7 @@
       </w:rPr>
     </w:lvl>
   </w:abstractNum>
-  <w:abstractNum w:abstractNumId="19" w15:restartNumberingAfterBreak="0">
+  <w:abstractNum w:abstractNumId="20" w15:restartNumberingAfterBreak="0">
     <w:nsid w:val="42B976C0"/>
     <w:multiLevelType w:val="hybridMultilevel"/>
     <w:tmpl w:val="D2EA0632"/>
@@ -6017,7 +6542,7 @@
       </w:rPr>
     </w:lvl>
   </w:abstractNum>
-  <w:abstractNum w:abstractNumId="20" w15:restartNumberingAfterBreak="0">
+  <w:abstractNum w:abstractNumId="21" w15:restartNumberingAfterBreak="0">
     <w:nsid w:val="44220E76"/>
     <w:multiLevelType w:val="hybridMultilevel"/>
     <w:tmpl w:val="F4AAA61C"/>
@@ -6159,7 +6684,7 @@
       </w:rPr>
     </w:lvl>
   </w:abstractNum>
-  <w:abstractNum w:abstractNumId="21" w15:restartNumberingAfterBreak="0">
+  <w:abstractNum w:abstractNumId="22" w15:restartNumberingAfterBreak="0">
     <w:nsid w:val="47A848A2"/>
     <w:multiLevelType w:val="hybridMultilevel"/>
     <w:tmpl w:val="315844E6"/>
@@ -6271,7 +6796,7 @@
       </w:rPr>
     </w:lvl>
   </w:abstractNum>
-  <w:abstractNum w:abstractNumId="22" w15:restartNumberingAfterBreak="0">
+  <w:abstractNum w:abstractNumId="23" w15:restartNumberingAfterBreak="0">
     <w:nsid w:val="4A78217C"/>
     <w:multiLevelType w:val="hybridMultilevel"/>
     <w:tmpl w:val="A82E7F0E"/>
@@ -6384,7 +6909,7 @@
       </w:rPr>
     </w:lvl>
   </w:abstractNum>
-  <w:abstractNum w:abstractNumId="23" w15:restartNumberingAfterBreak="0">
+  <w:abstractNum w:abstractNumId="24" w15:restartNumberingAfterBreak="0">
     <w:nsid w:val="4C9074AD"/>
     <w:multiLevelType w:val="hybridMultilevel"/>
     <w:tmpl w:val="A0C8AC50"/>
@@ -6499,7 +7024,7 @@
       </w:rPr>
     </w:lvl>
   </w:abstractNum>
-  <w:abstractNum w:abstractNumId="24" w15:restartNumberingAfterBreak="0">
+  <w:abstractNum w:abstractNumId="25" w15:restartNumberingAfterBreak="0">
     <w:nsid w:val="4D370F69"/>
     <w:multiLevelType w:val="hybridMultilevel"/>
     <w:tmpl w:val="B09286D4"/>
@@ -6614,7 +7139,7 @@
       </w:rPr>
     </w:lvl>
   </w:abstractNum>
-  <w:abstractNum w:abstractNumId="25" w15:restartNumberingAfterBreak="0">
+  <w:abstractNum w:abstractNumId="26" w15:restartNumberingAfterBreak="0">
     <w:nsid w:val="4D8E7EA4"/>
     <w:multiLevelType w:val="hybridMultilevel"/>
     <w:tmpl w:val="56C07D6A"/>
@@ -6727,7 +7252,7 @@
       </w:rPr>
     </w:lvl>
   </w:abstractNum>
-  <w:abstractNum w:abstractNumId="26" w15:restartNumberingAfterBreak="0">
+  <w:abstractNum w:abstractNumId="27" w15:restartNumberingAfterBreak="0">
     <w:nsid w:val="59E16557"/>
     <w:multiLevelType w:val="multilevel"/>
     <w:tmpl w:val="F580CA26"/>
@@ -6840,7 +7365,7 @@
       </w:pPr>
     </w:lvl>
   </w:abstractNum>
-  <w:abstractNum w:abstractNumId="27" w15:restartNumberingAfterBreak="0">
+  <w:abstractNum w:abstractNumId="28" w15:restartNumberingAfterBreak="0">
     <w:nsid w:val="5EDA2162"/>
     <w:multiLevelType w:val="hybridMultilevel"/>
     <w:tmpl w:val="EA4ADD0A"/>
@@ -6955,7 +7480,7 @@
       </w:rPr>
     </w:lvl>
   </w:abstractNum>
-  <w:abstractNum w:abstractNumId="28" w15:restartNumberingAfterBreak="0">
+  <w:abstractNum w:abstractNumId="29" w15:restartNumberingAfterBreak="0">
     <w:nsid w:val="61967D31"/>
     <w:multiLevelType w:val="hybridMultilevel"/>
     <w:tmpl w:val="267A9F32"/>
@@ -7068,7 +7593,7 @@
       </w:rPr>
     </w:lvl>
   </w:abstractNum>
-  <w:abstractNum w:abstractNumId="29" w15:restartNumberingAfterBreak="0">
+  <w:abstractNum w:abstractNumId="30" w15:restartNumberingAfterBreak="0">
     <w:nsid w:val="64013FD8"/>
     <w:multiLevelType w:val="hybridMultilevel"/>
     <w:tmpl w:val="1BD65A4A"/>
@@ -7182,7 +7707,120 @@
       </w:rPr>
     </w:lvl>
   </w:abstractNum>
-  <w:abstractNum w:abstractNumId="30" w15:restartNumberingAfterBreak="0">
+  <w:abstractNum w:abstractNumId="31" w15:restartNumberingAfterBreak="0">
+    <w:nsid w:val="66BA4B22"/>
+    <w:multiLevelType w:val="multilevel"/>
+    <w:tmpl w:val="4FCCAFA8"/>
+    <w:lvl w:ilvl="0">
+      <w:start w:val="1"/>
+      <w:numFmt w:val="decimal"/>
+      <w:lvlText w:val="%1."/>
+      <w:lvlJc w:val="left"/>
+      <w:pPr>
+        <w:tabs>
+          <w:tab w:val="num" w:pos="720"/>
+        </w:tabs>
+        <w:ind w:left="720" w:hanging="360"/>
+      </w:pPr>
+    </w:lvl>
+    <w:lvl w:ilvl="1" w:tentative="1">
+      <w:start w:val="1"/>
+      <w:numFmt w:val="decimal"/>
+      <w:lvlText w:val="%2."/>
+      <w:lvlJc w:val="left"/>
+      <w:pPr>
+        <w:tabs>
+          <w:tab w:val="num" w:pos="1440"/>
+        </w:tabs>
+        <w:ind w:left="1440" w:hanging="360"/>
+      </w:pPr>
+    </w:lvl>
+    <w:lvl w:ilvl="2" w:tentative="1">
+      <w:start w:val="1"/>
+      <w:numFmt w:val="decimal"/>
+      <w:lvlText w:val="%3."/>
+      <w:lvlJc w:val="left"/>
+      <w:pPr>
+        <w:tabs>
+          <w:tab w:val="num" w:pos="2160"/>
+        </w:tabs>
+        <w:ind w:left="2160" w:hanging="360"/>
+      </w:pPr>
+    </w:lvl>
+    <w:lvl w:ilvl="3" w:tentative="1">
+      <w:start w:val="1"/>
+      <w:numFmt w:val="decimal"/>
+      <w:lvlText w:val="%4."/>
+      <w:lvlJc w:val="left"/>
+      <w:pPr>
+        <w:tabs>
+          <w:tab w:val="num" w:pos="2880"/>
+        </w:tabs>
+        <w:ind w:left="2880" w:hanging="360"/>
+      </w:pPr>
+    </w:lvl>
+    <w:lvl w:ilvl="4" w:tentative="1">
+      <w:start w:val="1"/>
+      <w:numFmt w:val="decimal"/>
+      <w:lvlText w:val="%5."/>
+      <w:lvlJc w:val="left"/>
+      <w:pPr>
+        <w:tabs>
+          <w:tab w:val="num" w:pos="3600"/>
+        </w:tabs>
+        <w:ind w:left="3600" w:hanging="360"/>
+      </w:pPr>
+    </w:lvl>
+    <w:lvl w:ilvl="5" w:tentative="1">
+      <w:start w:val="1"/>
+      <w:numFmt w:val="decimal"/>
+      <w:lvlText w:val="%6."/>
+      <w:lvlJc w:val="left"/>
+      <w:pPr>
+        <w:tabs>
+          <w:tab w:val="num" w:pos="4320"/>
+        </w:tabs>
+        <w:ind w:left="4320" w:hanging="360"/>
+      </w:pPr>
+    </w:lvl>
+    <w:lvl w:ilvl="6" w:tentative="1">
+      <w:start w:val="1"/>
+      <w:numFmt w:val="decimal"/>
+      <w:lvlText w:val="%7."/>
+      <w:lvlJc w:val="left"/>
+      <w:pPr>
+        <w:tabs>
+          <w:tab w:val="num" w:pos="5040"/>
+        </w:tabs>
+        <w:ind w:left="5040" w:hanging="360"/>
+      </w:pPr>
+    </w:lvl>
+    <w:lvl w:ilvl="7" w:tentative="1">
+      <w:start w:val="1"/>
+      <w:numFmt w:val="decimal"/>
+      <w:lvlText w:val="%8."/>
+      <w:lvlJc w:val="left"/>
+      <w:pPr>
+        <w:tabs>
+          <w:tab w:val="num" w:pos="5760"/>
+        </w:tabs>
+        <w:ind w:left="5760" w:hanging="360"/>
+      </w:pPr>
+    </w:lvl>
+    <w:lvl w:ilvl="8" w:tentative="1">
+      <w:start w:val="1"/>
+      <w:numFmt w:val="decimal"/>
+      <w:lvlText w:val="%9."/>
+      <w:lvlJc w:val="left"/>
+      <w:pPr>
+        <w:tabs>
+          <w:tab w:val="num" w:pos="6480"/>
+        </w:tabs>
+        <w:ind w:left="6480" w:hanging="360"/>
+      </w:pPr>
+    </w:lvl>
+  </w:abstractNum>
+  <w:abstractNum w:abstractNumId="32" w15:restartNumberingAfterBreak="0">
     <w:nsid w:val="6A1273ED"/>
     <w:multiLevelType w:val="hybridMultilevel"/>
     <w:tmpl w:val="1F7AFD80"/>
@@ -7295,7 +7933,7 @@
       </w:rPr>
     </w:lvl>
   </w:abstractNum>
-  <w:abstractNum w:abstractNumId="31" w15:restartNumberingAfterBreak="0">
+  <w:abstractNum w:abstractNumId="33" w15:restartNumberingAfterBreak="0">
     <w:nsid w:val="6AF33846"/>
     <w:multiLevelType w:val="hybridMultilevel"/>
     <w:tmpl w:val="F7FADCD2"/>
@@ -7437,7 +8075,7 @@
       </w:rPr>
     </w:lvl>
   </w:abstractNum>
-  <w:abstractNum w:abstractNumId="32" w15:restartNumberingAfterBreak="0">
+  <w:abstractNum w:abstractNumId="34" w15:restartNumberingAfterBreak="0">
     <w:nsid w:val="6DB45B63"/>
     <w:multiLevelType w:val="hybridMultilevel"/>
     <w:tmpl w:val="549C3BA2"/>
@@ -7552,7 +8190,7 @@
       </w:rPr>
     </w:lvl>
   </w:abstractNum>
-  <w:abstractNum w:abstractNumId="33" w15:restartNumberingAfterBreak="0">
+  <w:abstractNum w:abstractNumId="35" w15:restartNumberingAfterBreak="0">
     <w:nsid w:val="713F5388"/>
     <w:multiLevelType w:val="hybridMultilevel"/>
     <w:tmpl w:val="C28AC9D0"/>
@@ -7694,7 +8332,7 @@
       </w:rPr>
     </w:lvl>
   </w:abstractNum>
-  <w:abstractNum w:abstractNumId="34" w15:restartNumberingAfterBreak="0">
+  <w:abstractNum w:abstractNumId="36" w15:restartNumberingAfterBreak="0">
     <w:nsid w:val="7313036B"/>
     <w:multiLevelType w:val="multilevel"/>
     <w:tmpl w:val="B69E421C"/>
@@ -7807,7 +8445,7 @@
       </w:pPr>
     </w:lvl>
   </w:abstractNum>
-  <w:abstractNum w:abstractNumId="35" w15:restartNumberingAfterBreak="0">
+  <w:abstractNum w:abstractNumId="37" w15:restartNumberingAfterBreak="0">
     <w:nsid w:val="752259B4"/>
     <w:multiLevelType w:val="hybridMultilevel"/>
     <w:tmpl w:val="6D966C94"/>
@@ -7948,7 +8586,7 @@
       </w:rPr>
     </w:lvl>
   </w:abstractNum>
-  <w:abstractNum w:abstractNumId="36" w15:restartNumberingAfterBreak="0">
+  <w:abstractNum w:abstractNumId="38" w15:restartNumberingAfterBreak="0">
     <w:nsid w:val="754F1D7D"/>
     <w:multiLevelType w:val="hybridMultilevel"/>
     <w:tmpl w:val="FD52FFF6"/>
@@ -8061,7 +8699,7 @@
       </w:rPr>
     </w:lvl>
   </w:abstractNum>
-  <w:abstractNum w:abstractNumId="37" w15:restartNumberingAfterBreak="0">
+  <w:abstractNum w:abstractNumId="39" w15:restartNumberingAfterBreak="0">
     <w:nsid w:val="7D810DCB"/>
     <w:multiLevelType w:val="hybridMultilevel"/>
     <w:tmpl w:val="CACA2A06"/>
@@ -8175,10 +8813,10 @@
     </w:lvl>
   </w:abstractNum>
   <w:num w:numId="1">
-    <w:abstractNumId w:val="19"/>
+    <w:abstractNumId w:val="20"/>
   </w:num>
   <w:num w:numId="2">
-    <w:abstractNumId w:val="31"/>
+    <w:abstractNumId w:val="33"/>
   </w:num>
   <w:num w:numId="3">
     <w:abstractNumId w:val="7"/>
@@ -8187,16 +8825,16 @@
     <w:abstractNumId w:val="0"/>
   </w:num>
   <w:num w:numId="5">
-    <w:abstractNumId w:val="35"/>
+    <w:abstractNumId w:val="37"/>
   </w:num>
   <w:num w:numId="6">
-    <w:abstractNumId w:val="18"/>
+    <w:abstractNumId w:val="19"/>
   </w:num>
   <w:num w:numId="7">
     <w:abstractNumId w:val="2"/>
   </w:num>
   <w:num w:numId="8">
-    <w:abstractNumId w:val="32"/>
+    <w:abstractNumId w:val="34"/>
   </w:num>
   <w:num w:numId="9">
     <w:abstractNumId w:val="16"/>
@@ -8205,10 +8843,10 @@
     <w:abstractNumId w:val="9"/>
   </w:num>
   <w:num w:numId="11">
-    <w:abstractNumId w:val="29"/>
+    <w:abstractNumId w:val="30"/>
   </w:num>
   <w:num w:numId="12">
-    <w:abstractNumId w:val="24"/>
+    <w:abstractNumId w:val="25"/>
   </w:num>
   <w:num w:numId="13">
     <w:abstractNumId w:val="8"/>
@@ -8220,13 +8858,13 @@
     <w:abstractNumId w:val="1"/>
   </w:num>
   <w:num w:numId="16">
-    <w:abstractNumId w:val="33"/>
+    <w:abstractNumId w:val="35"/>
   </w:num>
   <w:num w:numId="17">
-    <w:abstractNumId w:val="20"/>
+    <w:abstractNumId w:val="21"/>
   </w:num>
   <w:num w:numId="18">
-    <w:abstractNumId w:val="23"/>
+    <w:abstractNumId w:val="24"/>
   </w:num>
   <w:num w:numId="19">
     <w:abstractNumId w:val="10"/>
@@ -8260,13 +8898,13 @@
     </w:lvlOverride>
   </w:num>
   <w:num w:numId="21">
-    <w:abstractNumId w:val="27"/>
+    <w:abstractNumId w:val="28"/>
   </w:num>
   <w:num w:numId="22">
     <w:abstractNumId w:val="6"/>
   </w:num>
   <w:num w:numId="23">
-    <w:abstractNumId w:val="21"/>
+    <w:abstractNumId w:val="22"/>
   </w:num>
   <w:num w:numId="24">
     <w:abstractNumId w:val="3"/>
@@ -8275,28 +8913,28 @@
     <w:abstractNumId w:val="4"/>
   </w:num>
   <w:num w:numId="26">
-    <w:abstractNumId w:val="36"/>
+    <w:abstractNumId w:val="38"/>
   </w:num>
   <w:num w:numId="27">
     <w:abstractNumId w:val="13"/>
   </w:num>
   <w:num w:numId="28">
-    <w:abstractNumId w:val="28"/>
+    <w:abstractNumId w:val="29"/>
   </w:num>
   <w:num w:numId="29">
-    <w:abstractNumId w:val="25"/>
+    <w:abstractNumId w:val="26"/>
   </w:num>
   <w:num w:numId="30">
     <w:abstractNumId w:val="11"/>
   </w:num>
   <w:num w:numId="31">
-    <w:abstractNumId w:val="37"/>
+    <w:abstractNumId w:val="39"/>
   </w:num>
   <w:num w:numId="32">
-    <w:abstractNumId w:val="30"/>
+    <w:abstractNumId w:val="32"/>
   </w:num>
   <w:num w:numId="33">
-    <w:abstractNumId w:val="22"/>
+    <w:abstractNumId w:val="23"/>
   </w:num>
   <w:num w:numId="34">
     <w:abstractNumId w:val="14"/>
@@ -8308,10 +8946,16 @@
     <w:abstractNumId w:val="5"/>
   </w:num>
   <w:num w:numId="37">
-    <w:abstractNumId w:val="34"/>
+    <w:abstractNumId w:val="36"/>
   </w:num>
   <w:num w:numId="38">
-    <w:abstractNumId w:val="26"/>
+    <w:abstractNumId w:val="27"/>
+  </w:num>
+  <w:num w:numId="39">
+    <w:abstractNumId w:val="31"/>
+  </w:num>
+  <w:num w:numId="40">
+    <w:abstractNumId w:val="18"/>
   </w:num>
 </w:numbering>
 </file>
@@ -8953,6 +9597,21 @@
     <w:basedOn w:val="DefaultParagraphFont"/>
     <w:rsid w:val="008E077E"/>
   </w:style>
+  <w:style w:type="paragraph" w:styleId="NormalWeb">
+    <w:name w:val="Normal (Web)"/>
+    <w:basedOn w:val="Normal"/>
+    <w:uiPriority w:val="99"/>
+    <w:semiHidden/>
+    <w:unhideWhenUsed/>
+    <w:rsid w:val="00E83C7B"/>
+    <w:pPr>
+      <w:spacing w:before="100" w:beforeAutospacing="1" w:after="100" w:afterAutospacing="1"/>
+    </w:pPr>
+    <w:rPr>
+      <w:sz w:val="24"/>
+      <w:szCs w:val="24"/>
+    </w:rPr>
+  </w:style>
 </w:styles>
 </file>
 

</xml_diff>